<commit_message>
Redeem Rewards API changes
</commit_message>
<xml_diff>
--- a/docs/SpinNWin_APISpecification_V1.1.docx
+++ b/docs/SpinNWin_APISpecification_V1.1.docx
@@ -1,6 +1,6 @@
 
 <file path=word/document.xml><?xml version="1.0" encoding="utf-8"?>
-<w:document xmlns:wpc="http://schemas.microsoft.com/office/word/2010/wordprocessingCanvas" xmlns:cx="http://schemas.microsoft.com/office/drawing/2014/chartex" xmlns:cx1="http://schemas.microsoft.com/office/drawing/2015/9/8/chartex" xmlns:mc="http://schemas.openxmlformats.org/markup-compatibility/2006" xmlns:o="urn:schemas-microsoft-com:office:office" xmlns:r="http://schemas.openxmlformats.org/officeDocument/2006/relationships" xmlns:m="http://schemas.openxmlformats.org/officeDocument/2006/math" xmlns:v="urn:schemas-microsoft-com:vml" xmlns:wp14="http://schemas.microsoft.com/office/word/2010/wordprocessingDrawing" xmlns:wp="http://schemas.openxmlformats.org/drawingml/2006/wordprocessingDrawing" xmlns:w10="urn:schemas-microsoft-com:office:word" xmlns:w="http://schemas.openxmlformats.org/wordprocessingml/2006/main" xmlns:w14="http://schemas.microsoft.com/office/word/2010/wordml" xmlns:w15="http://schemas.microsoft.com/office/word/2012/wordml" xmlns:w16se="http://schemas.microsoft.com/office/word/2015/wordml/symex" xmlns:wpg="http://schemas.microsoft.com/office/word/2010/wordprocessingGroup" xmlns:wpi="http://schemas.microsoft.com/office/word/2010/wordprocessingInk" xmlns:wne="http://schemas.microsoft.com/office/word/2006/wordml" xmlns:wps="http://schemas.microsoft.com/office/word/2010/wordprocessingShape" mc:Ignorable="w14 w15 w16se wp14">
+<w:document xmlns:wpc="http://schemas.microsoft.com/office/word/2010/wordprocessingCanvas" xmlns:cx="http://schemas.microsoft.com/office/drawing/2014/chartex" xmlns:cx1="http://schemas.microsoft.com/office/drawing/2015/9/8/chartex" xmlns:cx2="http://schemas.microsoft.com/office/drawing/2015/10/21/chartex" xmlns:cx3="http://schemas.microsoft.com/office/drawing/2016/5/9/chartex" xmlns:cx4="http://schemas.microsoft.com/office/drawing/2016/5/10/chartex" xmlns:cx5="http://schemas.microsoft.com/office/drawing/2016/5/11/chartex" xmlns:mc="http://schemas.openxmlformats.org/markup-compatibility/2006" xmlns:o="urn:schemas-microsoft-com:office:office" xmlns:r="http://schemas.openxmlformats.org/officeDocument/2006/relationships" xmlns:m="http://schemas.openxmlformats.org/officeDocument/2006/math" xmlns:v="urn:schemas-microsoft-com:vml" xmlns:wp14="http://schemas.microsoft.com/office/word/2010/wordprocessingDrawing" xmlns:wp="http://schemas.openxmlformats.org/drawingml/2006/wordprocessingDrawing" xmlns:w10="urn:schemas-microsoft-com:office:word" xmlns:w="http://schemas.openxmlformats.org/wordprocessingml/2006/main" xmlns:w14="http://schemas.microsoft.com/office/word/2010/wordml" xmlns:w15="http://schemas.microsoft.com/office/word/2012/wordml" xmlns:w16se="http://schemas.microsoft.com/office/word/2015/wordml/symex" xmlns:wpg="http://schemas.microsoft.com/office/word/2010/wordprocessingGroup" xmlns:wpi="http://schemas.microsoft.com/office/word/2010/wordprocessingInk" xmlns:wne="http://schemas.microsoft.com/office/word/2006/wordml" xmlns:wps="http://schemas.microsoft.com/office/word/2010/wordprocessingShape" mc:Ignorable="w14 w15 w16se wp14">
   <w:body>
     <w:p>
       <w:pPr>
@@ -5340,7 +5340,6 @@
               <w:rPr>
                 <w:rFonts w:cs="Courier New"/>
               </w:rPr>
-              <w:lastRenderedPageBreak/>
               <w:t>status</w:t>
             </w:r>
           </w:p>
@@ -17107,8 +17106,6 @@
       <w:r>
         <w:t>clientId</w:t>
       </w:r>
-      <w:bookmarkStart w:id="7" w:name="_GoBack"/>
-      <w:bookmarkEnd w:id="7"/>
       <w:r>
         <w:t xml:space="preserve">                                          </w:t>
       </w:r>
@@ -23752,7 +23749,15 @@
         <w:rPr>
           <w:rFonts w:cs="Courier New"/>
         </w:rPr>
-        <w:t>couponId</w:t>
+        <w:t>reward</w:t>
+      </w:r>
+      <w:bookmarkStart w:id="7" w:name="_GoBack"/>
+      <w:bookmarkEnd w:id="7"/>
+      <w:r>
+        <w:rPr>
+          <w:rFonts w:cs="Courier New"/>
+        </w:rPr>
+        <w:t>Id</w:t>
       </w:r>
       <w:r>
         <w:rPr>
@@ -26706,7 +26711,7 @@
 </file>
 
 <file path=word/numbering.xml><?xml version="1.0" encoding="utf-8"?>
-<w:numbering xmlns:wpc="http://schemas.microsoft.com/office/word/2010/wordprocessingCanvas" xmlns:cx="http://schemas.microsoft.com/office/drawing/2014/chartex" xmlns:cx1="http://schemas.microsoft.com/office/drawing/2015/9/8/chartex" xmlns:mc="http://schemas.openxmlformats.org/markup-compatibility/2006" xmlns:o="urn:schemas-microsoft-com:office:office" xmlns:r="http://schemas.openxmlformats.org/officeDocument/2006/relationships" xmlns:m="http://schemas.openxmlformats.org/officeDocument/2006/math" xmlns:v="urn:schemas-microsoft-com:vml" xmlns:wp14="http://schemas.microsoft.com/office/word/2010/wordprocessingDrawing" xmlns:wp="http://schemas.openxmlformats.org/drawingml/2006/wordprocessingDrawing" xmlns:w10="urn:schemas-microsoft-com:office:word" xmlns:w="http://schemas.openxmlformats.org/wordprocessingml/2006/main" xmlns:w14="http://schemas.microsoft.com/office/word/2010/wordml" xmlns:w15="http://schemas.microsoft.com/office/word/2012/wordml" xmlns:w16se="http://schemas.microsoft.com/office/word/2015/wordml/symex" xmlns:wpg="http://schemas.microsoft.com/office/word/2010/wordprocessingGroup" xmlns:wpi="http://schemas.microsoft.com/office/word/2010/wordprocessingInk" xmlns:wne="http://schemas.microsoft.com/office/word/2006/wordml" xmlns:wps="http://schemas.microsoft.com/office/word/2010/wordprocessingShape" mc:Ignorable="w14 w15 w16se wp14">
+<w:numbering xmlns:wpc="http://schemas.microsoft.com/office/word/2010/wordprocessingCanvas" xmlns:cx="http://schemas.microsoft.com/office/drawing/2014/chartex" xmlns:cx1="http://schemas.microsoft.com/office/drawing/2015/9/8/chartex" xmlns:cx2="http://schemas.microsoft.com/office/drawing/2015/10/21/chartex" xmlns:cx3="http://schemas.microsoft.com/office/drawing/2016/5/9/chartex" xmlns:cx4="http://schemas.microsoft.com/office/drawing/2016/5/10/chartex" xmlns:cx5="http://schemas.microsoft.com/office/drawing/2016/5/11/chartex" xmlns:mc="http://schemas.openxmlformats.org/markup-compatibility/2006" xmlns:o="urn:schemas-microsoft-com:office:office" xmlns:r="http://schemas.openxmlformats.org/officeDocument/2006/relationships" xmlns:m="http://schemas.openxmlformats.org/officeDocument/2006/math" xmlns:v="urn:schemas-microsoft-com:vml" xmlns:wp14="http://schemas.microsoft.com/office/word/2010/wordprocessingDrawing" xmlns:wp="http://schemas.openxmlformats.org/drawingml/2006/wordprocessingDrawing" xmlns:w10="urn:schemas-microsoft-com:office:word" xmlns:w="http://schemas.openxmlformats.org/wordprocessingml/2006/main" xmlns:w14="http://schemas.microsoft.com/office/word/2010/wordml" xmlns:w15="http://schemas.microsoft.com/office/word/2012/wordml" xmlns:w16se="http://schemas.microsoft.com/office/word/2015/wordml/symex" xmlns:wpg="http://schemas.microsoft.com/office/word/2010/wordprocessingGroup" xmlns:wpi="http://schemas.microsoft.com/office/word/2010/wordprocessingInk" xmlns:wne="http://schemas.microsoft.com/office/word/2006/wordml" xmlns:wps="http://schemas.microsoft.com/office/word/2010/wordprocessingShape" mc:Ignorable="w14 w15 w16se wp14">
   <w:abstractNum w:abstractNumId="0" w15:restartNumberingAfterBreak="0">
     <w:nsid w:val="294F687E"/>
     <w:multiLevelType w:val="multilevel"/>
@@ -27037,7 +27042,7 @@
       </w:pPr>
     </w:pPrDefault>
   </w:docDefaults>
-  <w:latentStyles w:defLockedState="0" w:defUIPriority="99" w:defSemiHidden="0" w:defUnhideWhenUsed="0" w:defQFormat="0" w:count="371">
+  <w:latentStyles w:defLockedState="0" w:defUIPriority="99" w:defSemiHidden="0" w:defUnhideWhenUsed="0" w:defQFormat="0" w:count="374">
     <w:lsdException w:name="Normal" w:uiPriority="0" w:qFormat="1"/>
     <w:lsdException w:name="heading 1" w:uiPriority="0" w:qFormat="1"/>
     <w:lsdException w:name="heading 2" w:semiHidden="1" w:uiPriority="0" w:unhideWhenUsed="1" w:qFormat="1"/>
@@ -27143,7 +27148,6 @@
     <w:lsdException w:name="HTML Sample" w:semiHidden="1" w:unhideWhenUsed="1"/>
     <w:lsdException w:name="HTML Typewriter" w:semiHidden="1" w:unhideWhenUsed="1"/>
     <w:lsdException w:name="HTML Variable" w:semiHidden="1" w:unhideWhenUsed="1"/>
-    <w:lsdException w:name="Normal Table" w:semiHidden="1" w:unhideWhenUsed="1"/>
     <w:lsdException w:name="annotation subject" w:semiHidden="1" w:unhideWhenUsed="1"/>
     <w:lsdException w:name="No List" w:semiHidden="1" w:unhideWhenUsed="1"/>
     <w:lsdException w:name="Outline List 1" w:semiHidden="1" w:unhideWhenUsed="1"/>
@@ -27188,7 +27192,6 @@
     <w:lsdException w:name="Table Professional" w:semiHidden="1" w:unhideWhenUsed="1"/>
     <w:lsdException w:name="Table Subtle 1" w:semiHidden="1" w:unhideWhenUsed="1"/>
     <w:lsdException w:name="Table Subtle 2" w:semiHidden="1" w:unhideWhenUsed="1"/>
-    <w:lsdException w:name="Table Web 1" w:semiHidden="1" w:unhideWhenUsed="1"/>
     <w:lsdException w:name="Table Web 2" w:semiHidden="1" w:unhideWhenUsed="1"/>
     <w:lsdException w:name="Table Web 3" w:semiHidden="1" w:unhideWhenUsed="1"/>
     <w:lsdException w:name="Balloon Text" w:semiHidden="1" w:unhideWhenUsed="1"/>
@@ -27409,6 +27412,9 @@
     <w:lsdException w:name="List Table 5 Dark Accent 6" w:uiPriority="50"/>
     <w:lsdException w:name="List Table 6 Colorful Accent 6" w:uiPriority="51"/>
     <w:lsdException w:name="List Table 7 Colorful Accent 6" w:uiPriority="52"/>
+    <w:lsdException w:name="Mention" w:semiHidden="1" w:unhideWhenUsed="1"/>
+    <w:lsdException w:name="Smart Hyperlink" w:semiHidden="1" w:unhideWhenUsed="1"/>
+    <w:lsdException w:name="Hashtag" w:semiHidden="1" w:unhideWhenUsed="1"/>
   </w:latentStyles>
   <w:style w:type="paragraph" w:default="1" w:styleId="Normal">
     <w:name w:val="Normal"/>

</xml_diff>

<commit_message>
Change userId creation and fix sign up
</commit_message>
<xml_diff>
--- a/docs/SpinNWin_APISpecification_V1.1.docx
+++ b/docs/SpinNWin_APISpecification_V1.1.docx
@@ -653,12 +653,28 @@
                 <w:rFonts w:cs="Arial"/>
               </w:rPr>
             </w:pPr>
-            <w:r>
-              <w:rPr>
-                <w:rFonts w:cs="Arial"/>
-              </w:rPr>
-              <w:t>SignUp Api</w:t>
-            </w:r>
+            <w:proofErr w:type="spellStart"/>
+            <w:r>
+              <w:rPr>
+                <w:rFonts w:cs="Arial"/>
+              </w:rPr>
+              <w:t>SignUp</w:t>
+            </w:r>
+            <w:proofErr w:type="spellEnd"/>
+            <w:r>
+              <w:rPr>
+                <w:rFonts w:cs="Arial"/>
+              </w:rPr>
+              <w:t xml:space="preserve"> </w:t>
+            </w:r>
+            <w:proofErr w:type="spellStart"/>
+            <w:r>
+              <w:rPr>
+                <w:rFonts w:cs="Arial"/>
+              </w:rPr>
+              <w:t>Api</w:t>
+            </w:r>
+            <w:proofErr w:type="spellEnd"/>
           </w:p>
         </w:tc>
       </w:tr>
@@ -759,12 +775,28 @@
                 <w:rFonts w:cs="Arial"/>
               </w:rPr>
             </w:pPr>
-            <w:r>
-              <w:rPr>
-                <w:rFonts w:cs="Arial"/>
-              </w:rPr>
-              <w:t>Amith Damodaran</w:t>
-            </w:r>
+            <w:proofErr w:type="spellStart"/>
+            <w:r>
+              <w:rPr>
+                <w:rFonts w:cs="Arial"/>
+              </w:rPr>
+              <w:t>Amith</w:t>
+            </w:r>
+            <w:proofErr w:type="spellEnd"/>
+            <w:r>
+              <w:rPr>
+                <w:rFonts w:cs="Arial"/>
+              </w:rPr>
+              <w:t xml:space="preserve"> </w:t>
+            </w:r>
+            <w:proofErr w:type="spellStart"/>
+            <w:r>
+              <w:rPr>
+                <w:rFonts w:cs="Arial"/>
+              </w:rPr>
+              <w:t>Damodaran</w:t>
+            </w:r>
+            <w:proofErr w:type="spellEnd"/>
           </w:p>
         </w:tc>
         <w:tc>
@@ -800,12 +832,28 @@
                 <w:rFonts w:cs="Arial"/>
               </w:rPr>
             </w:pPr>
-            <w:r>
-              <w:rPr>
-                <w:rFonts w:cs="Arial"/>
-              </w:rPr>
-              <w:t>Amith Damodaran</w:t>
-            </w:r>
+            <w:proofErr w:type="spellStart"/>
+            <w:r>
+              <w:rPr>
+                <w:rFonts w:cs="Arial"/>
+              </w:rPr>
+              <w:t>Amith</w:t>
+            </w:r>
+            <w:proofErr w:type="spellEnd"/>
+            <w:r>
+              <w:rPr>
+                <w:rFonts w:cs="Arial"/>
+              </w:rPr>
+              <w:t xml:space="preserve"> </w:t>
+            </w:r>
+            <w:proofErr w:type="spellStart"/>
+            <w:r>
+              <w:rPr>
+                <w:rFonts w:cs="Arial"/>
+              </w:rPr>
+              <w:t>Damodaran</w:t>
+            </w:r>
+            <w:proofErr w:type="spellEnd"/>
           </w:p>
         </w:tc>
         <w:tc>
@@ -887,14 +935,15 @@
       <w:pPr>
         <w:pStyle w:val="Heading1"/>
       </w:pPr>
+      <w:proofErr w:type="spellStart"/>
       <w:r>
         <w:rPr>
           <w:sz w:val="26"/>
           <w:szCs w:val="26"/>
         </w:rPr>
-        <w:lastRenderedPageBreak/>
         <w:t>SignUp</w:t>
       </w:r>
+      <w:proofErr w:type="spellEnd"/>
       <w:r>
         <w:rPr>
           <w:sz w:val="26"/>
@@ -953,7 +1002,35 @@
         <w:rPr>
           <w:rFonts w:cs="Arial"/>
         </w:rPr>
-        <w:t>/nextdigit/v1/useraccess/signup</w:t>
+        <w:t>/</w:t>
+      </w:r>
+      <w:proofErr w:type="spellStart"/>
+      <w:r>
+        <w:rPr>
+          <w:rFonts w:cs="Arial"/>
+        </w:rPr>
+        <w:t>api</w:t>
+      </w:r>
+      <w:proofErr w:type="spellEnd"/>
+      <w:r>
+        <w:rPr>
+          <w:rFonts w:cs="Arial"/>
+        </w:rPr>
+        <w:t>/v1/</w:t>
+      </w:r>
+      <w:proofErr w:type="spellStart"/>
+      <w:r>
+        <w:rPr>
+          <w:rFonts w:cs="Arial"/>
+        </w:rPr>
+        <w:t>useraccess</w:t>
+      </w:r>
+      <w:proofErr w:type="spellEnd"/>
+      <w:r>
+        <w:rPr>
+          <w:rFonts w:cs="Arial"/>
+        </w:rPr>
+        <w:t>/signup</w:t>
       </w:r>
     </w:p>
     <w:p>
@@ -1142,6 +1219,7 @@
                 <w:color w:val="000000"/>
               </w:rPr>
             </w:pPr>
+            <w:proofErr w:type="spellStart"/>
             <w:r>
               <w:rPr>
                 <w:rFonts w:cs="Arial"/>
@@ -1149,6 +1227,7 @@
               </w:rPr>
               <w:t>firstName</w:t>
             </w:r>
+            <w:proofErr w:type="spellEnd"/>
           </w:p>
         </w:tc>
         <w:tc>
@@ -1254,6 +1333,7 @@
                 <w:color w:val="000000"/>
               </w:rPr>
             </w:pPr>
+            <w:proofErr w:type="spellStart"/>
             <w:r>
               <w:rPr>
                 <w:rFonts w:cs="Arial"/>
@@ -1261,6 +1341,7 @@
               </w:rPr>
               <w:t>lastName</w:t>
             </w:r>
+            <w:proofErr w:type="spellEnd"/>
           </w:p>
         </w:tc>
         <w:tc>
@@ -1365,6 +1446,7 @@
                 <w:color w:val="000000"/>
               </w:rPr>
             </w:pPr>
+            <w:proofErr w:type="spellStart"/>
             <w:r>
               <w:rPr>
                 <w:rFonts w:cs="Arial"/>
@@ -1372,6 +1454,7 @@
               </w:rPr>
               <w:t>emailId</w:t>
             </w:r>
+            <w:proofErr w:type="spellEnd"/>
           </w:p>
         </w:tc>
         <w:tc>
@@ -1481,7 +1564,7 @@
                 <w:rFonts w:cs="Arial"/>
                 <w:color w:val="000000"/>
               </w:rPr>
-              <w:t>phoneNumber</w:t>
+              <w:t>password</w:t>
             </w:r>
           </w:p>
         </w:tc>
@@ -1560,49 +1643,7 @@
               <w:rPr>
                 <w:rFonts w:cs="Arial"/>
               </w:rPr>
-              <w:t>Phone number of user</w:t>
-            </w:r>
-            <w:r>
-              <w:rPr>
-                <w:rFonts w:cs="Arial"/>
-              </w:rPr>
-              <w:t xml:space="preserve"> with country code</w:t>
-            </w:r>
-            <w:r>
-              <w:rPr>
-                <w:rFonts w:cs="Arial"/>
-              </w:rPr>
-              <w:t>.</w:t>
-            </w:r>
-            <w:r>
-              <w:rPr>
-                <w:rFonts w:cs="Arial"/>
-              </w:rPr>
-              <w:t xml:space="preserve"> </w:t>
-            </w:r>
-            <w:r>
-              <w:rPr>
-                <w:rFonts w:cs="Arial"/>
-              </w:rPr>
-              <w:t>Maximum of 1</w:t>
-            </w:r>
-            <w:r>
-              <w:rPr>
-                <w:rFonts w:cs="Arial"/>
-              </w:rPr>
-              <w:t xml:space="preserve">2 </w:t>
-            </w:r>
-            <w:r>
-              <w:rPr>
-                <w:rFonts w:cs="Arial"/>
-              </w:rPr>
-              <w:t>digits</w:t>
-            </w:r>
-            <w:r>
-              <w:rPr>
-                <w:rFonts w:cs="Arial"/>
-              </w:rPr>
-              <w:t>.</w:t>
+              <w:t>User entered password</w:t>
             </w:r>
           </w:p>
         </w:tc>
@@ -1629,13 +1670,22 @@
                 <w:color w:val="000000"/>
               </w:rPr>
             </w:pPr>
+            <w:proofErr w:type="spellStart"/>
             <w:r>
               <w:rPr>
                 <w:rFonts w:cs="Arial"/>
                 <w:color w:val="000000"/>
               </w:rPr>
-              <w:t>password</w:t>
-            </w:r>
+              <w:t>confirm</w:t>
+            </w:r>
+            <w:r>
+              <w:rPr>
+                <w:rFonts w:cs="Arial"/>
+                <w:color w:val="000000"/>
+              </w:rPr>
+              <w:t>Password</w:t>
+            </w:r>
+            <w:proofErr w:type="spellEnd"/>
           </w:p>
         </w:tc>
         <w:tc>
@@ -1713,7 +1763,19 @@
               <w:rPr>
                 <w:rFonts w:cs="Arial"/>
               </w:rPr>
-              <w:t>User entered password</w:t>
+              <w:t xml:space="preserve">User </w:t>
+            </w:r>
+            <w:r>
+              <w:rPr>
+                <w:rFonts w:cs="Arial"/>
+              </w:rPr>
+              <w:t>re-</w:t>
+            </w:r>
+            <w:r>
+              <w:rPr>
+                <w:rFonts w:cs="Arial"/>
+              </w:rPr>
+              <w:t>entered password</w:t>
             </w:r>
           </w:p>
         </w:tc>
@@ -1740,365 +1802,15 @@
                 <w:color w:val="000000"/>
               </w:rPr>
             </w:pPr>
+            <w:proofErr w:type="spellStart"/>
             <w:r>
               <w:rPr>
                 <w:rFonts w:cs="Arial"/>
                 <w:color w:val="000000"/>
               </w:rPr>
-              <w:t>confirm</w:t>
-            </w:r>
-            <w:r>
-              <w:rPr>
-                <w:rFonts w:cs="Arial"/>
-                <w:color w:val="000000"/>
-              </w:rPr>
-              <w:t>Password</w:t>
-            </w:r>
-          </w:p>
-        </w:tc>
-        <w:tc>
-          <w:tcPr>
-            <w:tcW w:w="1440" w:type="dxa"/>
-            <w:tcBorders>
-              <w:top w:val="single" w:sz="4" w:space="0" w:color="auto"/>
-              <w:left w:val="single" w:sz="4" w:space="0" w:color="auto"/>
-              <w:bottom w:val="single" w:sz="4" w:space="0" w:color="auto"/>
-              <w:right w:val="single" w:sz="4" w:space="0" w:color="auto"/>
-            </w:tcBorders>
-          </w:tcPr>
-          <w:p>
-            <w:pPr>
-              <w:spacing w:after="0"/>
-              <w:rPr>
-                <w:rFonts w:cs="Arial"/>
-                <w:color w:val="000000"/>
-              </w:rPr>
-            </w:pPr>
-            <w:r>
-              <w:rPr>
-                <w:rFonts w:cs="Arial"/>
-                <w:color w:val="000000"/>
-              </w:rPr>
-              <w:t>R</w:t>
-            </w:r>
-          </w:p>
-        </w:tc>
-        <w:tc>
-          <w:tcPr>
-            <w:tcW w:w="1800" w:type="dxa"/>
-            <w:tcBorders>
-              <w:top w:val="single" w:sz="4" w:space="0" w:color="auto"/>
-              <w:left w:val="single" w:sz="4" w:space="0" w:color="auto"/>
-              <w:bottom w:val="single" w:sz="4" w:space="0" w:color="auto"/>
-              <w:right w:val="single" w:sz="4" w:space="0" w:color="auto"/>
-            </w:tcBorders>
-          </w:tcPr>
-          <w:p>
-            <w:pPr>
-              <w:spacing w:after="0"/>
-              <w:rPr>
-                <w:rFonts w:cs="Arial"/>
-                <w:color w:val="000000"/>
-              </w:rPr>
-            </w:pPr>
-            <w:r>
-              <w:rPr>
-                <w:rFonts w:cs="Arial"/>
-                <w:color w:val="000000"/>
-              </w:rPr>
-              <w:t>String</w:t>
-            </w:r>
-          </w:p>
-        </w:tc>
-        <w:tc>
-          <w:tcPr>
-            <w:tcW w:w="3240" w:type="dxa"/>
-            <w:tcBorders>
-              <w:top w:val="single" w:sz="4" w:space="0" w:color="auto"/>
-              <w:left w:val="single" w:sz="4" w:space="0" w:color="auto"/>
-              <w:bottom w:val="single" w:sz="4" w:space="0" w:color="auto"/>
-              <w:right w:val="single" w:sz="4" w:space="0" w:color="auto"/>
-            </w:tcBorders>
-          </w:tcPr>
-          <w:p>
-            <w:pPr>
-              <w:spacing w:after="0"/>
-              <w:rPr>
-                <w:rFonts w:cs="Arial"/>
-              </w:rPr>
-            </w:pPr>
-            <w:r>
-              <w:rPr>
-                <w:rFonts w:cs="Arial"/>
-              </w:rPr>
-              <w:t xml:space="preserve">User </w:t>
-            </w:r>
-            <w:r>
-              <w:rPr>
-                <w:rFonts w:cs="Arial"/>
-              </w:rPr>
-              <w:t>re-</w:t>
-            </w:r>
-            <w:r>
-              <w:rPr>
-                <w:rFonts w:cs="Arial"/>
-              </w:rPr>
-              <w:t>entered password</w:t>
-            </w:r>
-          </w:p>
-        </w:tc>
-      </w:tr>
-      <w:tr>
-        <w:trPr>
-          <w:trHeight w:val="288"/>
-        </w:trPr>
-        <w:tc>
-          <w:tcPr>
-            <w:tcW w:w="2700" w:type="dxa"/>
-            <w:tcBorders>
-              <w:top w:val="single" w:sz="4" w:space="0" w:color="auto"/>
-              <w:left w:val="single" w:sz="4" w:space="0" w:color="auto"/>
-              <w:bottom w:val="single" w:sz="4" w:space="0" w:color="auto"/>
-              <w:right w:val="single" w:sz="4" w:space="0" w:color="auto"/>
-            </w:tcBorders>
-          </w:tcPr>
-          <w:p>
-            <w:pPr>
-              <w:spacing w:after="0"/>
-              <w:rPr>
-                <w:rFonts w:cs="Arial"/>
-                <w:color w:val="000000"/>
-              </w:rPr>
-            </w:pPr>
-            <w:r>
-              <w:rPr>
-                <w:rFonts w:cs="Arial"/>
-                <w:color w:val="000000"/>
-              </w:rPr>
-              <w:t>country</w:t>
-            </w:r>
-          </w:p>
-        </w:tc>
-        <w:tc>
-          <w:tcPr>
-            <w:tcW w:w="1440" w:type="dxa"/>
-            <w:tcBorders>
-              <w:top w:val="single" w:sz="4" w:space="0" w:color="auto"/>
-              <w:left w:val="single" w:sz="4" w:space="0" w:color="auto"/>
-              <w:bottom w:val="single" w:sz="4" w:space="0" w:color="auto"/>
-              <w:right w:val="single" w:sz="4" w:space="0" w:color="auto"/>
-            </w:tcBorders>
-          </w:tcPr>
-          <w:p>
-            <w:pPr>
-              <w:spacing w:after="0"/>
-              <w:rPr>
-                <w:rFonts w:cs="Arial"/>
-                <w:color w:val="000000"/>
-              </w:rPr>
-            </w:pPr>
-            <w:r>
-              <w:rPr>
-                <w:rFonts w:cs="Arial"/>
-                <w:color w:val="000000"/>
-              </w:rPr>
-              <w:t>R</w:t>
-            </w:r>
-          </w:p>
-        </w:tc>
-        <w:tc>
-          <w:tcPr>
-            <w:tcW w:w="1800" w:type="dxa"/>
-            <w:tcBorders>
-              <w:top w:val="single" w:sz="4" w:space="0" w:color="auto"/>
-              <w:left w:val="single" w:sz="4" w:space="0" w:color="auto"/>
-              <w:bottom w:val="single" w:sz="4" w:space="0" w:color="auto"/>
-              <w:right w:val="single" w:sz="4" w:space="0" w:color="auto"/>
-            </w:tcBorders>
-          </w:tcPr>
-          <w:p>
-            <w:pPr>
-              <w:spacing w:after="0"/>
-              <w:rPr>
-                <w:rFonts w:cs="Arial"/>
-                <w:color w:val="000000"/>
-              </w:rPr>
-            </w:pPr>
-            <w:r>
-              <w:rPr>
-                <w:rFonts w:cs="Arial"/>
-                <w:color w:val="000000"/>
-              </w:rPr>
-              <w:t>String</w:t>
-            </w:r>
-          </w:p>
-        </w:tc>
-        <w:tc>
-          <w:tcPr>
-            <w:tcW w:w="3240" w:type="dxa"/>
-            <w:tcBorders>
-              <w:top w:val="single" w:sz="4" w:space="0" w:color="auto"/>
-              <w:left w:val="single" w:sz="4" w:space="0" w:color="auto"/>
-              <w:bottom w:val="single" w:sz="4" w:space="0" w:color="auto"/>
-              <w:right w:val="single" w:sz="4" w:space="0" w:color="auto"/>
-            </w:tcBorders>
-          </w:tcPr>
-          <w:p>
-            <w:pPr>
-              <w:spacing w:after="0"/>
-              <w:rPr>
-                <w:rFonts w:cs="Arial"/>
-              </w:rPr>
-            </w:pPr>
-            <w:r>
-              <w:rPr>
-                <w:rFonts w:cs="Arial"/>
-              </w:rPr>
-              <w:t>User country</w:t>
-            </w:r>
-          </w:p>
-        </w:tc>
-      </w:tr>
-      <w:tr>
-        <w:trPr>
-          <w:trHeight w:val="288"/>
-        </w:trPr>
-        <w:tc>
-          <w:tcPr>
-            <w:tcW w:w="2700" w:type="dxa"/>
-            <w:tcBorders>
-              <w:top w:val="single" w:sz="4" w:space="0" w:color="auto"/>
-              <w:left w:val="single" w:sz="4" w:space="0" w:color="auto"/>
-              <w:bottom w:val="single" w:sz="4" w:space="0" w:color="auto"/>
-              <w:right w:val="single" w:sz="4" w:space="0" w:color="auto"/>
-            </w:tcBorders>
-          </w:tcPr>
-          <w:p>
-            <w:pPr>
-              <w:spacing w:after="0"/>
-              <w:rPr>
-                <w:rFonts w:cs="Arial"/>
-                <w:color w:val="000000"/>
-              </w:rPr>
-            </w:pPr>
-            <w:r>
-              <w:rPr>
-                <w:rFonts w:cs="Arial"/>
-                <w:color w:val="000000"/>
-              </w:rPr>
-              <w:t>state</w:t>
-            </w:r>
-          </w:p>
-        </w:tc>
-        <w:tc>
-          <w:tcPr>
-            <w:tcW w:w="1440" w:type="dxa"/>
-            <w:tcBorders>
-              <w:top w:val="single" w:sz="4" w:space="0" w:color="auto"/>
-              <w:left w:val="single" w:sz="4" w:space="0" w:color="auto"/>
-              <w:bottom w:val="single" w:sz="4" w:space="0" w:color="auto"/>
-              <w:right w:val="single" w:sz="4" w:space="0" w:color="auto"/>
-            </w:tcBorders>
-          </w:tcPr>
-          <w:p>
-            <w:pPr>
-              <w:spacing w:after="0"/>
-              <w:rPr>
-                <w:rFonts w:cs="Arial"/>
-                <w:color w:val="000000"/>
-              </w:rPr>
-            </w:pPr>
-            <w:r>
-              <w:rPr>
-                <w:rFonts w:cs="Arial"/>
-                <w:color w:val="000000"/>
-              </w:rPr>
-              <w:t>R</w:t>
-            </w:r>
-          </w:p>
-        </w:tc>
-        <w:tc>
-          <w:tcPr>
-            <w:tcW w:w="1800" w:type="dxa"/>
-            <w:tcBorders>
-              <w:top w:val="single" w:sz="4" w:space="0" w:color="auto"/>
-              <w:left w:val="single" w:sz="4" w:space="0" w:color="auto"/>
-              <w:bottom w:val="single" w:sz="4" w:space="0" w:color="auto"/>
-              <w:right w:val="single" w:sz="4" w:space="0" w:color="auto"/>
-            </w:tcBorders>
-          </w:tcPr>
-          <w:p>
-            <w:pPr>
-              <w:spacing w:after="0"/>
-              <w:rPr>
-                <w:rFonts w:cs="Arial"/>
-                <w:color w:val="000000"/>
-              </w:rPr>
-            </w:pPr>
-            <w:r>
-              <w:rPr>
-                <w:rFonts w:cs="Arial"/>
-                <w:color w:val="000000"/>
-              </w:rPr>
-              <w:t>String</w:t>
-            </w:r>
-          </w:p>
-        </w:tc>
-        <w:tc>
-          <w:tcPr>
-            <w:tcW w:w="3240" w:type="dxa"/>
-            <w:tcBorders>
-              <w:top w:val="single" w:sz="4" w:space="0" w:color="auto"/>
-              <w:left w:val="single" w:sz="4" w:space="0" w:color="auto"/>
-              <w:bottom w:val="single" w:sz="4" w:space="0" w:color="auto"/>
-              <w:right w:val="single" w:sz="4" w:space="0" w:color="auto"/>
-            </w:tcBorders>
-          </w:tcPr>
-          <w:p>
-            <w:pPr>
-              <w:spacing w:after="0"/>
-              <w:rPr>
-                <w:rFonts w:cs="Arial"/>
-              </w:rPr>
-            </w:pPr>
-            <w:r>
-              <w:rPr>
-                <w:rFonts w:cs="Arial"/>
-              </w:rPr>
-              <w:t>User’s state</w:t>
-            </w:r>
-          </w:p>
-        </w:tc>
-      </w:tr>
-      <w:tr>
-        <w:trPr>
-          <w:trHeight w:val="288"/>
-        </w:trPr>
-        <w:tc>
-          <w:tcPr>
-            <w:tcW w:w="2700" w:type="dxa"/>
-            <w:tcBorders>
-              <w:top w:val="single" w:sz="4" w:space="0" w:color="auto"/>
-              <w:left w:val="single" w:sz="4" w:space="0" w:color="auto"/>
-              <w:bottom w:val="single" w:sz="4" w:space="0" w:color="auto"/>
-              <w:right w:val="single" w:sz="4" w:space="0" w:color="auto"/>
-            </w:tcBorders>
-          </w:tcPr>
-          <w:p>
-            <w:pPr>
-              <w:spacing w:after="0"/>
-              <w:rPr>
-                <w:rFonts w:cs="Arial"/>
-                <w:color w:val="000000"/>
-              </w:rPr>
-            </w:pPr>
-            <w:r>
-              <w:rPr>
-                <w:rFonts w:cs="Arial"/>
-                <w:color w:val="000000"/>
-              </w:rPr>
               <w:t>deviceId</w:t>
             </w:r>
+            <w:proofErr w:type="spellEnd"/>
           </w:p>
         </w:tc>
         <w:tc>
@@ -2255,8 +1967,13 @@
         <w:t xml:space="preserve">: </w:t>
       </w:r>
       <w:r>
-        <w:t>application/json</w:t>
-      </w:r>
+        <w:t>application/</w:t>
+      </w:r>
+      <w:proofErr w:type="spellStart"/>
+      <w:r>
+        <w:t>json</w:t>
+      </w:r>
+      <w:proofErr w:type="spellEnd"/>
       <w:r>
         <w:t xml:space="preserve">   </w:t>
       </w:r>
@@ -2275,8 +1992,13 @@
         <w:t xml:space="preserve"> </w:t>
       </w:r>
       <w:r>
-        <w:t>application/json</w:t>
-      </w:r>
+        <w:t>application/</w:t>
+      </w:r>
+      <w:proofErr w:type="spellStart"/>
+      <w:r>
+        <w:t>json</w:t>
+      </w:r>
+      <w:proofErr w:type="spellEnd"/>
       <w:r>
         <w:t xml:space="preserve">  </w:t>
       </w:r>
@@ -2289,14 +2011,24 @@
         <w:spacing w:after="0" w:line="240" w:lineRule="auto"/>
       </w:pPr>
       <w:r>
-        <w:t xml:space="preserve">Authorization: appname | </w:t>
-      </w:r>
+        <w:t xml:space="preserve">Authorization: </w:t>
+      </w:r>
+      <w:proofErr w:type="spellStart"/>
+      <w:r>
+        <w:t>appname</w:t>
+      </w:r>
+      <w:proofErr w:type="spellEnd"/>
+      <w:r>
+        <w:t xml:space="preserve"> | </w:t>
+      </w:r>
+      <w:proofErr w:type="spellStart"/>
       <w:r>
         <w:t>client</w:t>
       </w:r>
       <w:r>
         <w:t>Id</w:t>
       </w:r>
+      <w:proofErr w:type="spellEnd"/>
       <w:r>
         <w:t xml:space="preserve">                                      </w:t>
       </w:r>
@@ -2338,7 +2070,21 @@
           <w:rFonts w:cs="Courier New"/>
         </w:rPr>
         <w:tab/>
-        <w:t>"firstName": "</w:t>
+        <w:t>"</w:t>
+      </w:r>
+      <w:proofErr w:type="spellStart"/>
+      <w:r>
+        <w:rPr>
+          <w:rFonts w:cs="Courier New"/>
+        </w:rPr>
+        <w:t>firstName</w:t>
+      </w:r>
+      <w:proofErr w:type="spellEnd"/>
+      <w:r>
+        <w:rPr>
+          <w:rFonts w:cs="Courier New"/>
+        </w:rPr>
+        <w:t>": "</w:t>
       </w:r>
       <w:r>
         <w:rPr>
@@ -2368,7 +2114,21 @@
           <w:rFonts w:cs="Courier New"/>
         </w:rPr>
         <w:tab/>
-        <w:t>"lastName": "</w:t>
+        <w:t>"</w:t>
+      </w:r>
+      <w:proofErr w:type="spellStart"/>
+      <w:r>
+        <w:rPr>
+          <w:rFonts w:cs="Courier New"/>
+        </w:rPr>
+        <w:t>lastName</w:t>
+      </w:r>
+      <w:proofErr w:type="spellEnd"/>
+      <w:r>
+        <w:rPr>
+          <w:rFonts w:cs="Courier New"/>
+        </w:rPr>
+        <w:t>": "</w:t>
       </w:r>
       <w:r>
         <w:rPr>
@@ -2398,7 +2158,21 @@
           <w:rFonts w:cs="Courier New"/>
         </w:rPr>
         <w:tab/>
-        <w:t>"emailId": "</w:t>
+        <w:t>"</w:t>
+      </w:r>
+      <w:proofErr w:type="spellStart"/>
+      <w:r>
+        <w:rPr>
+          <w:rFonts w:cs="Courier New"/>
+        </w:rPr>
+        <w:t>emailId</w:t>
+      </w:r>
+      <w:proofErr w:type="spellEnd"/>
+      <w:r>
+        <w:rPr>
+          <w:rFonts w:cs="Courier New"/>
+        </w:rPr>
+        <w:t>": "</w:t>
       </w:r>
       <w:r>
         <w:rPr>
@@ -2411,6 +2185,23 @@
           <w:rFonts w:cs="Courier New"/>
         </w:rPr>
         <w:t>@gmail.com",</w:t>
+      </w:r>
+    </w:p>
+    <w:p>
+      <w:pPr>
+        <w:pStyle w:val="ListParagraph"/>
+        <w:shd w:val="clear" w:color="auto" w:fill="EEECE1"/>
+        <w:spacing w:after="0"/>
+        <w:ind w:left="360" w:firstLine="360"/>
+        <w:rPr>
+          <w:rFonts w:cs="Courier New"/>
+        </w:rPr>
+      </w:pPr>
+      <w:r>
+        <w:rPr>
+          <w:rFonts w:cs="Courier New"/>
+        </w:rPr>
+        <w:t>"password": "asdf1234",</w:t>
       </w:r>
     </w:p>
     <w:p>
@@ -2428,19 +2219,64 @@
           <w:rFonts w:cs="Courier New"/>
         </w:rPr>
         <w:tab/>
-        <w:t>"phoneNumber": "</w:t>
-      </w:r>
-      <w:r>
-        <w:rPr>
-          <w:rFonts w:cs="Courier New"/>
-        </w:rPr>
-        <w:t>919447111111</w:t>
-      </w:r>
-      <w:r>
-        <w:rPr>
-          <w:rFonts w:cs="Courier New"/>
-        </w:rPr>
-        <w:t>",</w:t>
+        <w:t>"</w:t>
+      </w:r>
+      <w:proofErr w:type="spellStart"/>
+      <w:r>
+        <w:rPr>
+          <w:rFonts w:cs="Courier New"/>
+        </w:rPr>
+        <w:t>verifyPassword</w:t>
+      </w:r>
+      <w:proofErr w:type="spellEnd"/>
+      <w:r>
+        <w:rPr>
+          <w:rFonts w:cs="Courier New"/>
+        </w:rPr>
+        <w:t>": "asdf1234",</w:t>
+      </w:r>
+    </w:p>
+    <w:p>
+      <w:pPr>
+        <w:pStyle w:val="ListParagraph"/>
+        <w:shd w:val="clear" w:color="auto" w:fill="EEECE1"/>
+        <w:spacing w:after="0"/>
+        <w:ind w:left="360" w:firstLine="360"/>
+        <w:rPr>
+          <w:rFonts w:cs="Courier New"/>
+        </w:rPr>
+      </w:pPr>
+      <w:r>
+        <w:rPr>
+          <w:rFonts w:cs="Courier New"/>
+        </w:rPr>
+        <w:t>"</w:t>
+      </w:r>
+      <w:proofErr w:type="spellStart"/>
+      <w:r>
+        <w:rPr>
+          <w:rFonts w:cs="Courier New"/>
+        </w:rPr>
+        <w:t>deviceId</w:t>
+      </w:r>
+      <w:proofErr w:type="spellEnd"/>
+      <w:r>
+        <w:rPr>
+          <w:rFonts w:cs="Courier New"/>
+        </w:rPr>
+        <w:t>": "</w:t>
+      </w:r>
+      <w:r>
+        <w:rPr>
+          <w:rFonts w:cs="Courier New"/>
+        </w:rPr>
+        <w:t>002ebf12-a125-5ddf-a739-67c3c5d20177</w:t>
+      </w:r>
+      <w:r>
+        <w:rPr>
+          <w:rFonts w:cs="Courier New"/>
+        </w:rPr>
+        <w:t>"</w:t>
       </w:r>
     </w:p>
     <w:p>
@@ -2457,8 +2293,7 @@
         <w:rPr>
           <w:rFonts w:cs="Courier New"/>
         </w:rPr>
-        <w:tab/>
-        <w:t>"password": "asdf1234",</w:t>
+        <w:t>}</w:t>
       </w:r>
     </w:p>
     <w:p>
@@ -2471,106 +2306,6 @@
           <w:rFonts w:cs="Courier New"/>
         </w:rPr>
       </w:pPr>
-      <w:r>
-        <w:rPr>
-          <w:rFonts w:cs="Courier New"/>
-        </w:rPr>
-        <w:tab/>
-        <w:t>"verifyPassword": "asdf1234",</w:t>
-      </w:r>
-    </w:p>
-    <w:p>
-      <w:pPr>
-        <w:pStyle w:val="ListParagraph"/>
-        <w:shd w:val="clear" w:color="auto" w:fill="EEECE1"/>
-        <w:spacing w:after="0"/>
-        <w:ind w:left="360"/>
-        <w:rPr>
-          <w:rFonts w:cs="Courier New"/>
-        </w:rPr>
-      </w:pPr>
-      <w:r>
-        <w:rPr>
-          <w:rFonts w:cs="Courier New"/>
-        </w:rPr>
-        <w:tab/>
-        <w:t>"state": "MN"</w:t>
-      </w:r>
-      <w:r>
-        <w:rPr>
-          <w:rFonts w:cs="Courier New"/>
-        </w:rPr>
-        <w:t>,</w:t>
-      </w:r>
-    </w:p>
-    <w:p>
-      <w:pPr>
-        <w:pStyle w:val="ListParagraph"/>
-        <w:shd w:val="clear" w:color="auto" w:fill="EEECE1"/>
-        <w:spacing w:after="0"/>
-        <w:ind w:left="360" w:firstLine="360"/>
-        <w:rPr>
-          <w:rFonts w:cs="Courier New"/>
-        </w:rPr>
-      </w:pPr>
-      <w:r>
-        <w:rPr>
-          <w:rFonts w:cs="Courier New"/>
-        </w:rPr>
-        <w:t>"</w:t>
-      </w:r>
-      <w:r>
-        <w:rPr>
-          <w:rFonts w:cs="Courier New"/>
-        </w:rPr>
-        <w:t>deviceId</w:t>
-      </w:r>
-      <w:r>
-        <w:rPr>
-          <w:rFonts w:cs="Courier New"/>
-        </w:rPr>
-        <w:t>": "</w:t>
-      </w:r>
-      <w:r>
-        <w:rPr>
-          <w:rFonts w:cs="Courier New"/>
-        </w:rPr>
-        <w:t>002ebf12-a125-5ddf-a739-67c3c5d20177</w:t>
-      </w:r>
-      <w:r>
-        <w:rPr>
-          <w:rFonts w:cs="Courier New"/>
-        </w:rPr>
-        <w:t>"</w:t>
-      </w:r>
-    </w:p>
-    <w:p>
-      <w:pPr>
-        <w:pStyle w:val="ListParagraph"/>
-        <w:shd w:val="clear" w:color="auto" w:fill="EEECE1"/>
-        <w:spacing w:after="0"/>
-        <w:ind w:left="360"/>
-        <w:rPr>
-          <w:rFonts w:cs="Courier New"/>
-        </w:rPr>
-      </w:pPr>
-      <w:r>
-        <w:rPr>
-          <w:rFonts w:cs="Courier New"/>
-        </w:rPr>
-        <w:t>}</w:t>
-      </w:r>
-    </w:p>
-    <w:p>
-      <w:pPr>
-        <w:pStyle w:val="ListParagraph"/>
-        <w:shd w:val="clear" w:color="auto" w:fill="EEECE1"/>
-        <w:spacing w:after="0"/>
-        <w:ind w:left="360"/>
-        <w:rPr>
-          <w:rFonts w:cs="Courier New"/>
-        </w:rPr>
-      </w:pPr>
     </w:p>
     <w:p>
       <w:pPr>
@@ -2578,7 +2313,6 @@
       </w:pPr>
       <w:bookmarkStart w:id="4" w:name="_Toc420402156"/>
       <w:r>
-        <w:lastRenderedPageBreak/>
         <w:t>Outbound</w:t>
       </w:r>
       <w:bookmarkEnd w:id="4"/>
@@ -2910,12 +2644,14 @@
                 <w:rFonts w:cs="Arial"/>
               </w:rPr>
             </w:pPr>
+            <w:proofErr w:type="spellStart"/>
             <w:r>
               <w:rPr>
                 <w:rFonts w:cs="Courier New"/>
               </w:rPr>
               <w:t>responseMessage</w:t>
             </w:r>
+            <w:proofErr w:type="spellEnd"/>
           </w:p>
         </w:tc>
         <w:tc>
@@ -3013,12 +2749,14 @@
                 <w:b/>
               </w:rPr>
             </w:pPr>
+            <w:proofErr w:type="spellStart"/>
             <w:r>
               <w:rPr>
                 <w:rFonts w:cs="Courier New"/>
               </w:rPr>
               <w:t>accessToken</w:t>
             </w:r>
+            <w:proofErr w:type="spellEnd"/>
           </w:p>
         </w:tc>
         <w:tc>
@@ -3115,12 +2853,14 @@
                 <w:rFonts w:cs="Courier New"/>
               </w:rPr>
             </w:pPr>
+            <w:proofErr w:type="spellStart"/>
             <w:r>
               <w:rPr>
                 <w:rFonts w:cs="Courier New"/>
               </w:rPr>
               <w:t>refreshToken</w:t>
             </w:r>
+            <w:proofErr w:type="spellEnd"/>
           </w:p>
         </w:tc>
         <w:tc>
@@ -3217,12 +2957,14 @@
                 <w:rFonts w:cs="Courier New"/>
               </w:rPr>
             </w:pPr>
+            <w:proofErr w:type="spellStart"/>
             <w:r>
               <w:rPr>
                 <w:rFonts w:cs="Courier New"/>
               </w:rPr>
               <w:t>userId</w:t>
             </w:r>
+            <w:proofErr w:type="spellEnd"/>
           </w:p>
         </w:tc>
         <w:tc>
@@ -3319,6 +3061,7 @@
                 <w:rFonts w:cs="Courier New"/>
               </w:rPr>
             </w:pPr>
+            <w:proofErr w:type="spellStart"/>
             <w:r>
               <w:rPr>
                 <w:rFonts w:cs="Courier New"/>
@@ -3331,6 +3074,7 @@
               </w:rPr>
               <w:t>Type</w:t>
             </w:r>
+            <w:proofErr w:type="spellEnd"/>
           </w:p>
         </w:tc>
         <w:tc>
@@ -3704,7 +3448,6 @@
       </w:pPr>
       <w:bookmarkStart w:id="6" w:name="_Toc420402160"/>
       <w:r>
-        <w:lastRenderedPageBreak/>
         <w:t>Response codes</w:t>
       </w:r>
       <w:bookmarkEnd w:id="6"/>
@@ -3951,12 +3694,14 @@
                 <w:rFonts w:cs="Arial"/>
               </w:rPr>
             </w:pPr>
+            <w:proofErr w:type="spellStart"/>
             <w:r>
               <w:rPr>
                 <w:rFonts w:cs="Arial"/>
               </w:rPr>
               <w:t>validation.error</w:t>
             </w:r>
+            <w:proofErr w:type="spellEnd"/>
           </w:p>
         </w:tc>
         <w:tc>
@@ -4038,6 +3783,7 @@
                 <w:szCs w:val="22"/>
               </w:rPr>
             </w:pPr>
+            <w:proofErr w:type="spellStart"/>
             <w:r>
               <w:rPr>
                 <w:rFonts w:asciiTheme="minorHAnsi" w:eastAsiaTheme="minorHAnsi" w:hAnsiTheme="minorHAnsi" w:cs="Arial"/>
@@ -4046,6 +3792,7 @@
               </w:rPr>
               <w:t>internal.error</w:t>
             </w:r>
+            <w:proofErr w:type="spellEnd"/>
           </w:p>
         </w:tc>
         <w:tc>
@@ -4069,8 +3816,18 @@
                 <w:sz w:val="22"/>
                 <w:szCs w:val="22"/>
               </w:rPr>
-              <w:t>Unexpected error occured</w:t>
-            </w:r>
+              <w:t xml:space="preserve">Unexpected error </w:t>
+            </w:r>
+            <w:proofErr w:type="spellStart"/>
+            <w:r>
+              <w:rPr>
+                <w:rFonts w:asciiTheme="minorHAnsi" w:eastAsiaTheme="minorHAnsi" w:hAnsiTheme="minorHAnsi" w:cs="Arial"/>
+                <w:sz w:val="22"/>
+                <w:szCs w:val="22"/>
+              </w:rPr>
+              <w:t>occured</w:t>
+            </w:r>
+            <w:proofErr w:type="spellEnd"/>
           </w:p>
         </w:tc>
         <w:tc>
@@ -4133,12 +3890,14 @@
                 <w:rFonts w:cs="Arial"/>
               </w:rPr>
             </w:pPr>
+            <w:proofErr w:type="spellStart"/>
             <w:r>
               <w:rPr>
                 <w:rFonts w:cs="Arial"/>
               </w:rPr>
               <w:t>not.found</w:t>
             </w:r>
+            <w:proofErr w:type="spellEnd"/>
           </w:p>
         </w:tc>
         <w:tc>
@@ -4189,8 +3948,13 @@
       <w:pPr>
         <w:pStyle w:val="Heading1"/>
       </w:pPr>
-      <w:r>
-        <w:t xml:space="preserve">SignIn </w:t>
+      <w:proofErr w:type="spellStart"/>
+      <w:r>
+        <w:t>SignIn</w:t>
+      </w:r>
+      <w:proofErr w:type="spellEnd"/>
+      <w:r>
+        <w:t xml:space="preserve"> </w:t>
       </w:r>
       <w:r>
         <w:t>(P</w:t>
@@ -4229,8 +3993,44 @@
         <w:rPr>
           <w:rFonts w:cs="Arial"/>
         </w:rPr>
-        <w:t xml:space="preserve">       /nextdigit/v1/useraccess/signin</w:t>
-      </w:r>
+        <w:t xml:space="preserve">       /</w:t>
+      </w:r>
+      <w:proofErr w:type="spellStart"/>
+      <w:r>
+        <w:rPr>
+          <w:rFonts w:cs="Arial"/>
+        </w:rPr>
+        <w:t>nextdigit</w:t>
+      </w:r>
+      <w:proofErr w:type="spellEnd"/>
+      <w:r>
+        <w:rPr>
+          <w:rFonts w:cs="Arial"/>
+        </w:rPr>
+        <w:t>/v1/</w:t>
+      </w:r>
+      <w:proofErr w:type="spellStart"/>
+      <w:r>
+        <w:rPr>
+          <w:rFonts w:cs="Arial"/>
+        </w:rPr>
+        <w:t>useraccess</w:t>
+      </w:r>
+      <w:proofErr w:type="spellEnd"/>
+      <w:r>
+        <w:rPr>
+          <w:rFonts w:cs="Arial"/>
+        </w:rPr>
+        <w:t>/</w:t>
+      </w:r>
+      <w:proofErr w:type="spellStart"/>
+      <w:r>
+        <w:rPr>
+          <w:rFonts w:cs="Arial"/>
+        </w:rPr>
+        <w:t>signin</w:t>
+      </w:r>
+      <w:proofErr w:type="spellEnd"/>
     </w:p>
     <w:p>
       <w:pPr>
@@ -4446,6 +4246,7 @@
                 <w:color w:val="000000"/>
               </w:rPr>
             </w:pPr>
+            <w:proofErr w:type="spellStart"/>
             <w:r>
               <w:rPr>
                 <w:rFonts w:cs="Arial"/>
@@ -4453,6 +4254,7 @@
               </w:rPr>
               <w:t>emailId</w:t>
             </w:r>
+            <w:proofErr w:type="spellEnd"/>
           </w:p>
         </w:tc>
         <w:tc>
@@ -4557,6 +4359,7 @@
                 <w:color w:val="000000"/>
               </w:rPr>
             </w:pPr>
+            <w:proofErr w:type="spellStart"/>
             <w:r>
               <w:rPr>
                 <w:rFonts w:cs="Arial"/>
@@ -4564,6 +4367,7 @@
               </w:rPr>
               <w:t>phoneNumber</w:t>
             </w:r>
+            <w:proofErr w:type="spellEnd"/>
           </w:p>
         </w:tc>
         <w:tc>
@@ -4791,6 +4595,7 @@
                 <w:color w:val="000000"/>
               </w:rPr>
             </w:pPr>
+            <w:proofErr w:type="spellStart"/>
             <w:r>
               <w:rPr>
                 <w:rFonts w:cs="Arial"/>
@@ -4798,6 +4603,7 @@
               </w:rPr>
               <w:t>deviceId</w:t>
             </w:r>
+            <w:proofErr w:type="spellEnd"/>
           </w:p>
         </w:tc>
         <w:tc>
@@ -4951,8 +4757,13 @@
         <w:spacing w:after="0" w:line="240" w:lineRule="auto"/>
       </w:pPr>
       <w:r>
-        <w:t>Content-Type : application/json</w:t>
-      </w:r>
+        <w:t>Content-Type : application/</w:t>
+      </w:r>
+      <w:proofErr w:type="spellStart"/>
+      <w:r>
+        <w:t>json</w:t>
+      </w:r>
+      <w:proofErr w:type="spellEnd"/>
       <w:r>
         <w:t xml:space="preserve">   </w:t>
       </w:r>
@@ -4968,8 +4779,13 @@
         <w:t xml:space="preserve">: </w:t>
       </w:r>
       <w:r>
-        <w:t>application/json</w:t>
-      </w:r>
+        <w:t>application/</w:t>
+      </w:r>
+      <w:proofErr w:type="spellStart"/>
+      <w:r>
+        <w:t>json</w:t>
+      </w:r>
+      <w:proofErr w:type="spellEnd"/>
       <w:r>
         <w:t xml:space="preserve">      </w:t>
       </w:r>
@@ -4979,11 +4795,21 @@
         <w:spacing w:after="0" w:line="240" w:lineRule="auto"/>
       </w:pPr>
       <w:r>
-        <w:t xml:space="preserve">Authorization: appname | </w:t>
-      </w:r>
+        <w:t xml:space="preserve">Authorization: </w:t>
+      </w:r>
+      <w:proofErr w:type="spellStart"/>
+      <w:r>
+        <w:t>appname</w:t>
+      </w:r>
+      <w:proofErr w:type="spellEnd"/>
+      <w:r>
+        <w:t xml:space="preserve"> | </w:t>
+      </w:r>
+      <w:proofErr w:type="spellStart"/>
       <w:r>
         <w:t>clientId</w:t>
       </w:r>
+      <w:proofErr w:type="spellEnd"/>
       <w:r>
         <w:t xml:space="preserve">                                           </w:t>
       </w:r>
@@ -5033,7 +4859,21 @@
         <w:rPr>
           <w:rFonts w:cs="Courier New"/>
         </w:rPr>
-        <w:t>"emailId": "collector@gmail.com",</w:t>
+        <w:t>"</w:t>
+      </w:r>
+      <w:proofErr w:type="spellStart"/>
+      <w:r>
+        <w:rPr>
+          <w:rFonts w:cs="Courier New"/>
+        </w:rPr>
+        <w:t>emailId</w:t>
+      </w:r>
+      <w:proofErr w:type="spellEnd"/>
+      <w:r>
+        <w:rPr>
+          <w:rFonts w:cs="Courier New"/>
+        </w:rPr>
+        <w:t>": "collector@gmail.com",</w:t>
       </w:r>
     </w:p>
     <w:p>
@@ -5075,12 +4915,14 @@
         </w:rPr>
         <w:t>"</w:t>
       </w:r>
+      <w:proofErr w:type="spellStart"/>
       <w:r>
         <w:rPr>
           <w:rFonts w:cs="Courier New"/>
         </w:rPr>
         <w:t>deviceId</w:t>
       </w:r>
+      <w:proofErr w:type="spellEnd"/>
       <w:r>
         <w:rPr>
           <w:rFonts w:cs="Courier New"/>
@@ -5251,7 +5093,6 @@
                 <w:b/>
                 <w:bCs/>
               </w:rPr>
-              <w:lastRenderedPageBreak/>
               <w:t>Conditional(C)</w:t>
             </w:r>
           </w:p>
@@ -5282,7 +5123,6 @@
                 <w:b/>
                 <w:bCs/>
               </w:rPr>
-              <w:lastRenderedPageBreak/>
               <w:t>Data Type</w:t>
             </w:r>
           </w:p>
@@ -5490,12 +5330,14 @@
                 <w:rFonts w:cs="Arial"/>
               </w:rPr>
             </w:pPr>
+            <w:proofErr w:type="spellStart"/>
             <w:r>
               <w:rPr>
                 <w:rFonts w:cs="Courier New"/>
               </w:rPr>
               <w:t>responseMessage</w:t>
             </w:r>
+            <w:proofErr w:type="spellEnd"/>
           </w:p>
         </w:tc>
         <w:tc>
@@ -5593,12 +5435,14 @@
                 <w:b/>
               </w:rPr>
             </w:pPr>
+            <w:proofErr w:type="spellStart"/>
             <w:r>
               <w:rPr>
                 <w:rFonts w:cs="Courier New"/>
               </w:rPr>
               <w:t>accessToken</w:t>
             </w:r>
+            <w:proofErr w:type="spellEnd"/>
           </w:p>
         </w:tc>
         <w:tc>
@@ -5701,12 +5545,14 @@
                 <w:rFonts w:cs="Courier New"/>
               </w:rPr>
             </w:pPr>
+            <w:proofErr w:type="spellStart"/>
             <w:r>
               <w:rPr>
                 <w:rFonts w:cs="Courier New"/>
               </w:rPr>
               <w:t>userId</w:t>
             </w:r>
+            <w:proofErr w:type="spellEnd"/>
           </w:p>
         </w:tc>
         <w:tc>
@@ -6287,12 +6133,14 @@
                 <w:rFonts w:cs="Arial"/>
               </w:rPr>
             </w:pPr>
+            <w:proofErr w:type="spellStart"/>
             <w:r>
               <w:rPr>
                 <w:rFonts w:cs="Arial"/>
               </w:rPr>
               <w:t>validation.error</w:t>
             </w:r>
+            <w:proofErr w:type="spellEnd"/>
           </w:p>
         </w:tc>
         <w:tc>
@@ -6374,6 +6222,7 @@
                 <w:szCs w:val="22"/>
               </w:rPr>
             </w:pPr>
+            <w:proofErr w:type="spellStart"/>
             <w:r>
               <w:rPr>
                 <w:rFonts w:asciiTheme="minorHAnsi" w:eastAsiaTheme="minorHAnsi" w:hAnsiTheme="minorHAnsi" w:cs="Arial"/>
@@ -6382,6 +6231,7 @@
               </w:rPr>
               <w:t>internal.error</w:t>
             </w:r>
+            <w:proofErr w:type="spellEnd"/>
           </w:p>
         </w:tc>
         <w:tc>
@@ -6405,8 +6255,18 @@
                 <w:sz w:val="22"/>
                 <w:szCs w:val="22"/>
               </w:rPr>
-              <w:t>Unexpected error occured</w:t>
-            </w:r>
+              <w:t xml:space="preserve">Unexpected error </w:t>
+            </w:r>
+            <w:proofErr w:type="spellStart"/>
+            <w:r>
+              <w:rPr>
+                <w:rFonts w:asciiTheme="minorHAnsi" w:eastAsiaTheme="minorHAnsi" w:hAnsiTheme="minorHAnsi" w:cs="Arial"/>
+                <w:sz w:val="22"/>
+                <w:szCs w:val="22"/>
+              </w:rPr>
+              <w:t>occured</w:t>
+            </w:r>
+            <w:proofErr w:type="spellEnd"/>
           </w:p>
         </w:tc>
         <w:tc>
@@ -6469,12 +6329,14 @@
                 <w:rFonts w:cs="Arial"/>
               </w:rPr>
             </w:pPr>
+            <w:proofErr w:type="spellStart"/>
             <w:r>
               <w:rPr>
                 <w:rFonts w:cs="Arial"/>
               </w:rPr>
               <w:t>not.found</w:t>
             </w:r>
+            <w:proofErr w:type="spellEnd"/>
           </w:p>
         </w:tc>
         <w:tc>
@@ -6570,11 +6432,33 @@
         </w:rPr>
         <w:t>/</w:t>
       </w:r>
+      <w:proofErr w:type="spellStart"/>
       <w:r>
         <w:rPr>
           <w:rFonts w:cs="Arial"/>
         </w:rPr>
-        <w:t>nextdigit/v1/useraccess/validate</w:t>
+        <w:t>nextdigit</w:t>
+      </w:r>
+      <w:proofErr w:type="spellEnd"/>
+      <w:r>
+        <w:rPr>
+          <w:rFonts w:cs="Arial"/>
+        </w:rPr>
+        <w:t>/v1/</w:t>
+      </w:r>
+      <w:proofErr w:type="spellStart"/>
+      <w:r>
+        <w:rPr>
+          <w:rFonts w:cs="Arial"/>
+        </w:rPr>
+        <w:t>useraccess</w:t>
+      </w:r>
+      <w:proofErr w:type="spellEnd"/>
+      <w:r>
+        <w:rPr>
+          <w:rFonts w:cs="Arial"/>
+        </w:rPr>
+        <w:t>/validate</w:t>
       </w:r>
     </w:p>
     <w:p>
@@ -6596,7 +6480,6 @@
           <w:color w:val="000000"/>
           <w:szCs w:val="24"/>
         </w:rPr>
-        <w:lastRenderedPageBreak/>
         <w:t>Inbound</w:t>
       </w:r>
     </w:p>
@@ -6792,12 +6675,14 @@
                 <w:color w:val="000000"/>
               </w:rPr>
             </w:pPr>
+            <w:proofErr w:type="spellStart"/>
             <w:r>
               <w:rPr>
                 <w:rFonts w:cs="Courier New"/>
               </w:rPr>
               <w:t>accessToken</w:t>
             </w:r>
+            <w:proofErr w:type="spellEnd"/>
           </w:p>
         </w:tc>
         <w:tc>
@@ -6901,12 +6786,14 @@
                 <w:rFonts w:cs="Courier New"/>
               </w:rPr>
             </w:pPr>
+            <w:proofErr w:type="spellStart"/>
             <w:r>
               <w:rPr>
                 <w:rFonts w:cs="Courier New"/>
               </w:rPr>
               <w:t>refreshToken</w:t>
             </w:r>
+            <w:proofErr w:type="spellEnd"/>
           </w:p>
         </w:tc>
         <w:tc>
@@ -7010,12 +6897,14 @@
                 <w:rFonts w:cs="Courier New"/>
               </w:rPr>
             </w:pPr>
+            <w:proofErr w:type="spellStart"/>
             <w:r>
               <w:rPr>
                 <w:rFonts w:cs="Courier New"/>
               </w:rPr>
               <w:t>userId</w:t>
             </w:r>
+            <w:proofErr w:type="spellEnd"/>
           </w:p>
         </w:tc>
         <w:tc>
@@ -7178,8 +7067,13 @@
         <w:spacing w:after="0" w:line="240" w:lineRule="auto"/>
       </w:pPr>
       <w:r>
-        <w:t>Content-Type: application/json</w:t>
-      </w:r>
+        <w:t>Content-Type: application/</w:t>
+      </w:r>
+      <w:proofErr w:type="spellStart"/>
+      <w:r>
+        <w:t>json</w:t>
+      </w:r>
+      <w:proofErr w:type="spellEnd"/>
     </w:p>
     <w:p>
       <w:pPr>
@@ -7192,8 +7086,13 @@
         <w:t xml:space="preserve">: </w:t>
       </w:r>
       <w:r>
-        <w:t>application/json</w:t>
-      </w:r>
+        <w:t>application/</w:t>
+      </w:r>
+      <w:proofErr w:type="spellStart"/>
+      <w:r>
+        <w:t>json</w:t>
+      </w:r>
+      <w:proofErr w:type="spellEnd"/>
       <w:r>
         <w:t xml:space="preserve">       </w:t>
       </w:r>
@@ -7203,11 +7102,21 @@
         <w:spacing w:after="0" w:line="240" w:lineRule="auto"/>
       </w:pPr>
       <w:r>
-        <w:t>Authorization: appname</w:t>
-      </w:r>
-      <w:r>
-        <w:t xml:space="preserve"> | clientId</w:t>
-      </w:r>
+        <w:t xml:space="preserve">Authorization: </w:t>
+      </w:r>
+      <w:proofErr w:type="spellStart"/>
+      <w:r>
+        <w:t>appname</w:t>
+      </w:r>
+      <w:proofErr w:type="spellEnd"/>
+      <w:r>
+        <w:t xml:space="preserve"> | </w:t>
+      </w:r>
+      <w:proofErr w:type="spellStart"/>
+      <w:r>
+        <w:t>clientId</w:t>
+      </w:r>
+      <w:proofErr w:type="spellEnd"/>
       <w:r>
         <w:t xml:space="preserve">                                                                                    </w:t>
       </w:r>
@@ -7259,24 +7168,28 @@
         </w:rPr>
         <w:t>"</w:t>
       </w:r>
+      <w:proofErr w:type="spellStart"/>
       <w:r>
         <w:rPr>
           <w:rFonts w:cs="Courier New"/>
         </w:rPr>
         <w:t>accessToken</w:t>
       </w:r>
+      <w:proofErr w:type="spellEnd"/>
       <w:r>
         <w:rPr>
           <w:rFonts w:cs="Courier New"/>
         </w:rPr>
         <w:t xml:space="preserve"> ": "</w:t>
       </w:r>
+      <w:proofErr w:type="spellStart"/>
       <w:r>
         <w:rPr>
           <w:rFonts w:cs="Courier New"/>
         </w:rPr>
         <w:t>sgsdhsdhdjdfjfjfdjdjdfgjfgjfjfg</w:t>
       </w:r>
+      <w:proofErr w:type="spellEnd"/>
       <w:r>
         <w:rPr>
           <w:rFonts w:cs="Courier New"/>
@@ -7306,12 +7219,14 @@
         </w:rPr>
         <w:t>"</w:t>
       </w:r>
+      <w:proofErr w:type="spellStart"/>
       <w:r>
         <w:rPr>
           <w:rFonts w:cs="Courier New"/>
         </w:rPr>
         <w:t>userId</w:t>
       </w:r>
+      <w:proofErr w:type="spellEnd"/>
       <w:r>
         <w:rPr>
           <w:rFonts w:cs="Courier New"/>
@@ -7695,12 +7610,14 @@
                 <w:rFonts w:cs="Arial"/>
               </w:rPr>
             </w:pPr>
+            <w:proofErr w:type="spellStart"/>
             <w:r>
               <w:rPr>
                 <w:rFonts w:cs="Courier New"/>
               </w:rPr>
               <w:t>responseMessage</w:t>
             </w:r>
+            <w:proofErr w:type="spellEnd"/>
           </w:p>
         </w:tc>
         <w:tc>
@@ -7798,6 +7715,7 @@
                 <w:b/>
               </w:rPr>
             </w:pPr>
+            <w:proofErr w:type="spellStart"/>
             <w:r>
               <w:rPr>
                 <w:rFonts w:cs="Courier New"/>
@@ -7810,6 +7728,7 @@
               </w:rPr>
               <w:t>Token</w:t>
             </w:r>
+            <w:proofErr w:type="spellEnd"/>
           </w:p>
         </w:tc>
         <w:tc>
@@ -8045,7 +7964,6 @@
         <w:rPr>
           <w:rFonts w:cs="Courier New"/>
         </w:rPr>
-        <w:lastRenderedPageBreak/>
         <w:t>{</w:t>
       </w:r>
     </w:p>
@@ -8403,12 +8321,14 @@
                 <w:rFonts w:cs="Arial"/>
               </w:rPr>
             </w:pPr>
+            <w:proofErr w:type="spellStart"/>
             <w:r>
               <w:rPr>
                 <w:rFonts w:cs="Arial"/>
               </w:rPr>
               <w:t>validation.error</w:t>
             </w:r>
+            <w:proofErr w:type="spellEnd"/>
           </w:p>
         </w:tc>
         <w:tc>
@@ -8490,6 +8410,7 @@
                 <w:szCs w:val="22"/>
               </w:rPr>
             </w:pPr>
+            <w:proofErr w:type="spellStart"/>
             <w:r>
               <w:rPr>
                 <w:rFonts w:asciiTheme="minorHAnsi" w:eastAsiaTheme="minorHAnsi" w:hAnsiTheme="minorHAnsi" w:cs="Arial"/>
@@ -8498,6 +8419,7 @@
               </w:rPr>
               <w:t>internal.error</w:t>
             </w:r>
+            <w:proofErr w:type="spellEnd"/>
           </w:p>
         </w:tc>
         <w:tc>
@@ -8521,8 +8443,18 @@
                 <w:sz w:val="22"/>
                 <w:szCs w:val="22"/>
               </w:rPr>
-              <w:t>Unexpected error occured</w:t>
-            </w:r>
+              <w:t xml:space="preserve">Unexpected error </w:t>
+            </w:r>
+            <w:proofErr w:type="spellStart"/>
+            <w:r>
+              <w:rPr>
+                <w:rFonts w:asciiTheme="minorHAnsi" w:eastAsiaTheme="minorHAnsi" w:hAnsiTheme="minorHAnsi" w:cs="Arial"/>
+                <w:sz w:val="22"/>
+                <w:szCs w:val="22"/>
+              </w:rPr>
+              <w:t>occured</w:t>
+            </w:r>
+            <w:proofErr w:type="spellEnd"/>
           </w:p>
         </w:tc>
         <w:tc>
@@ -8585,12 +8517,14 @@
                 <w:rFonts w:cs="Arial"/>
               </w:rPr>
             </w:pPr>
+            <w:proofErr w:type="spellStart"/>
             <w:r>
               <w:rPr>
                 <w:rFonts w:cs="Arial"/>
               </w:rPr>
               <w:t>not.found</w:t>
             </w:r>
+            <w:proofErr w:type="spellEnd"/>
           </w:p>
         </w:tc>
         <w:tc>
@@ -8680,14 +8614,36 @@
         <w:rPr>
           <w:rFonts w:cs="Arial"/>
         </w:rPr>
-        <w:t>/nextdigit/v1/user</w:t>
-      </w:r>
+        <w:t>/</w:t>
+      </w:r>
+      <w:proofErr w:type="spellStart"/>
       <w:r>
         <w:rPr>
           <w:rFonts w:cs="Arial"/>
         </w:rPr>
+        <w:t>nextdigit</w:t>
+      </w:r>
+      <w:proofErr w:type="spellEnd"/>
+      <w:r>
+        <w:rPr>
+          <w:rFonts w:cs="Arial"/>
+        </w:rPr>
+        <w:t>/v1/</w:t>
+      </w:r>
+      <w:proofErr w:type="spellStart"/>
+      <w:r>
+        <w:rPr>
+          <w:rFonts w:cs="Arial"/>
+        </w:rPr>
+        <w:t>user</w:t>
+      </w:r>
+      <w:r>
+        <w:rPr>
+          <w:rFonts w:cs="Arial"/>
+        </w:rPr>
         <w:t>profile</w:t>
       </w:r>
+      <w:proofErr w:type="spellEnd"/>
       <w:r>
         <w:rPr>
           <w:rFonts w:cs="Arial"/>
@@ -8898,6 +8854,7 @@
                 <w:rFonts w:cs="Courier New"/>
               </w:rPr>
             </w:pPr>
+            <w:proofErr w:type="spellStart"/>
             <w:r>
               <w:rPr>
                 <w:rFonts w:cs="Courier New"/>
@@ -8910,6 +8867,7 @@
               </w:rPr>
               <w:t>assword</w:t>
             </w:r>
+            <w:proofErr w:type="spellEnd"/>
           </w:p>
         </w:tc>
         <w:tc>
@@ -9019,12 +8977,14 @@
                 <w:rFonts w:cs="Courier New"/>
               </w:rPr>
             </w:pPr>
+            <w:proofErr w:type="spellStart"/>
             <w:r>
               <w:rPr>
                 <w:rFonts w:cs="Courier New"/>
               </w:rPr>
               <w:t>newPassword</w:t>
             </w:r>
+            <w:proofErr w:type="spellEnd"/>
           </w:p>
         </w:tc>
         <w:tc>
@@ -9128,12 +9088,14 @@
                 <w:rFonts w:cs="Courier New"/>
               </w:rPr>
             </w:pPr>
+            <w:proofErr w:type="spellStart"/>
             <w:r>
               <w:rPr>
                 <w:rFonts w:cs="Courier New"/>
               </w:rPr>
               <w:t>confirmPassword</w:t>
             </w:r>
+            <w:proofErr w:type="spellEnd"/>
           </w:p>
         </w:tc>
         <w:tc>
@@ -9237,6 +9199,7 @@
                 <w:rFonts w:cs="Courier New"/>
               </w:rPr>
             </w:pPr>
+            <w:proofErr w:type="spellStart"/>
             <w:r>
               <w:rPr>
                 <w:rFonts w:cs="Courier New"/>
@@ -9249,6 +9212,7 @@
               </w:rPr>
               <w:t>FirstLine</w:t>
             </w:r>
+            <w:proofErr w:type="spellEnd"/>
           </w:p>
         </w:tc>
         <w:tc>
@@ -9346,12 +9310,14 @@
                 <w:rFonts w:cs="Courier New"/>
               </w:rPr>
             </w:pPr>
+            <w:proofErr w:type="spellStart"/>
             <w:r>
               <w:rPr>
                 <w:rFonts w:cs="Courier New"/>
               </w:rPr>
               <w:t>addressNextLine</w:t>
             </w:r>
+            <w:proofErr w:type="spellEnd"/>
           </w:p>
         </w:tc>
         <w:tc>
@@ -9655,12 +9621,14 @@
                 <w:rFonts w:cs="Courier New"/>
               </w:rPr>
             </w:pPr>
+            <w:proofErr w:type="spellStart"/>
             <w:r>
               <w:rPr>
                 <w:rFonts w:cs="Courier New"/>
               </w:rPr>
               <w:t>phoneNumber</w:t>
             </w:r>
+            <w:proofErr w:type="spellEnd"/>
           </w:p>
         </w:tc>
         <w:tc>
@@ -9770,12 +9738,14 @@
                 <w:rFonts w:cs="Courier New"/>
               </w:rPr>
             </w:pPr>
+            <w:proofErr w:type="spellStart"/>
             <w:r>
               <w:rPr>
                 <w:rFonts w:cs="Courier New"/>
               </w:rPr>
               <w:t>firstName</w:t>
             </w:r>
+            <w:proofErr w:type="spellEnd"/>
           </w:p>
         </w:tc>
         <w:tc>
@@ -9873,12 +9843,14 @@
                 <w:rFonts w:cs="Courier New"/>
               </w:rPr>
             </w:pPr>
+            <w:proofErr w:type="spellStart"/>
             <w:r>
               <w:rPr>
                 <w:rFonts w:cs="Courier New"/>
               </w:rPr>
               <w:t>lastName</w:t>
             </w:r>
+            <w:proofErr w:type="spellEnd"/>
           </w:p>
         </w:tc>
         <w:tc>
@@ -10050,12 +10022,16 @@
         <w:spacing w:after="0" w:line="240" w:lineRule="auto"/>
       </w:pPr>
       <w:r>
-        <w:lastRenderedPageBreak/>
         <w:t>Content-Type</w:t>
       </w:r>
       <w:r>
-        <w:t>: application/json</w:t>
-      </w:r>
+        <w:t>: application/</w:t>
+      </w:r>
+      <w:proofErr w:type="spellStart"/>
+      <w:r>
+        <w:t>json</w:t>
+      </w:r>
+      <w:proofErr w:type="spellEnd"/>
       <w:r>
         <w:t xml:space="preserve">   </w:t>
       </w:r>
@@ -10071,22 +10047,42 @@
         <w:t xml:space="preserve">: </w:t>
       </w:r>
       <w:r>
-        <w:t>application/json</w:t>
-      </w:r>
+        <w:t>application/</w:t>
+      </w:r>
+      <w:proofErr w:type="spellStart"/>
+      <w:r>
+        <w:t>json</w:t>
+      </w:r>
+      <w:proofErr w:type="spellEnd"/>
     </w:p>
     <w:p>
       <w:pPr>
         <w:spacing w:after="0" w:line="240" w:lineRule="auto"/>
       </w:pPr>
       <w:r>
-        <w:t>Authorization: appname</w:t>
-      </w:r>
-      <w:r>
-        <w:t xml:space="preserve"> | clientId</w:t>
-      </w:r>
-      <w:r>
-        <w:t xml:space="preserve"> | accessToken</w:t>
-      </w:r>
+        <w:t xml:space="preserve">Authorization: </w:t>
+      </w:r>
+      <w:proofErr w:type="spellStart"/>
+      <w:r>
+        <w:t>appname</w:t>
+      </w:r>
+      <w:proofErr w:type="spellEnd"/>
+      <w:r>
+        <w:t xml:space="preserve"> | </w:t>
+      </w:r>
+      <w:proofErr w:type="spellStart"/>
+      <w:r>
+        <w:t>clientId</w:t>
+      </w:r>
+      <w:proofErr w:type="spellEnd"/>
+      <w:r>
+        <w:t xml:space="preserve"> | </w:t>
+      </w:r>
+      <w:proofErr w:type="spellStart"/>
+      <w:r>
+        <w:t>accessToken</w:t>
+      </w:r>
+      <w:proofErr w:type="spellEnd"/>
       <w:r>
         <w:t xml:space="preserve">                                           </w:t>
       </w:r>
@@ -10133,7 +10129,21 @@
         <w:rPr>
           <w:rFonts w:cs="Courier New"/>
         </w:rPr>
-        <w:t>"firstName": "</w:t>
+        <w:t>"</w:t>
+      </w:r>
+      <w:proofErr w:type="spellStart"/>
+      <w:r>
+        <w:rPr>
+          <w:rFonts w:cs="Courier New"/>
+        </w:rPr>
+        <w:t>firstName</w:t>
+      </w:r>
+      <w:proofErr w:type="spellEnd"/>
+      <w:r>
+        <w:rPr>
+          <w:rFonts w:cs="Courier New"/>
+        </w:rPr>
+        <w:t>": "</w:t>
       </w:r>
       <w:r>
         <w:rPr>
@@ -10163,7 +10173,21 @@
           <w:rFonts w:cs="Courier New"/>
         </w:rPr>
         <w:tab/>
-        <w:t>"lastName": "</w:t>
+        <w:t>"</w:t>
+      </w:r>
+      <w:proofErr w:type="spellStart"/>
+      <w:r>
+        <w:rPr>
+          <w:rFonts w:cs="Courier New"/>
+        </w:rPr>
+        <w:t>lastName</w:t>
+      </w:r>
+      <w:proofErr w:type="spellEnd"/>
+      <w:r>
+        <w:rPr>
+          <w:rFonts w:cs="Courier New"/>
+        </w:rPr>
+        <w:t>": "</w:t>
       </w:r>
       <w:r>
         <w:rPr>
@@ -10193,7 +10217,21 @@
           <w:rFonts w:cs="Courier New"/>
         </w:rPr>
         <w:tab/>
-        <w:t>"emailId": "</w:t>
+        <w:t>"</w:t>
+      </w:r>
+      <w:proofErr w:type="spellStart"/>
+      <w:r>
+        <w:rPr>
+          <w:rFonts w:cs="Courier New"/>
+        </w:rPr>
+        <w:t>emailId</w:t>
+      </w:r>
+      <w:proofErr w:type="spellEnd"/>
+      <w:r>
+        <w:rPr>
+          <w:rFonts w:cs="Courier New"/>
+        </w:rPr>
+        <w:t>": "</w:t>
       </w:r>
       <w:r>
         <w:rPr>
@@ -10223,7 +10261,21 @@
           <w:rFonts w:cs="Courier New"/>
         </w:rPr>
         <w:tab/>
-        <w:t>"phoneNumber": "</w:t>
+        <w:t>"</w:t>
+      </w:r>
+      <w:proofErr w:type="spellStart"/>
+      <w:r>
+        <w:rPr>
+          <w:rFonts w:cs="Courier New"/>
+        </w:rPr>
+        <w:t>phoneNumber</w:t>
+      </w:r>
+      <w:proofErr w:type="spellEnd"/>
+      <w:r>
+        <w:rPr>
+          <w:rFonts w:cs="Courier New"/>
+        </w:rPr>
+        <w:t>": "</w:t>
       </w:r>
       <w:r>
         <w:rPr>
@@ -10620,12 +10672,14 @@
                 <w:rFonts w:cs="Arial"/>
               </w:rPr>
             </w:pPr>
+            <w:proofErr w:type="spellStart"/>
             <w:r>
               <w:rPr>
                 <w:rFonts w:cs="Courier New"/>
               </w:rPr>
               <w:t>responseMessage</w:t>
             </w:r>
+            <w:proofErr w:type="spellEnd"/>
           </w:p>
         </w:tc>
         <w:tc>
@@ -10722,12 +10776,14 @@
                 <w:rFonts w:cs="Courier New"/>
               </w:rPr>
             </w:pPr>
+            <w:proofErr w:type="spellStart"/>
             <w:r>
               <w:rPr>
                 <w:rFonts w:cs="Courier New"/>
               </w:rPr>
               <w:t>userId</w:t>
             </w:r>
+            <w:proofErr w:type="spellEnd"/>
           </w:p>
         </w:tc>
         <w:tc>
@@ -10824,12 +10880,14 @@
                 <w:rFonts w:cs="Courier New"/>
               </w:rPr>
             </w:pPr>
+            <w:proofErr w:type="spellStart"/>
             <w:r>
               <w:rPr>
                 <w:rFonts w:cs="Courier New"/>
               </w:rPr>
               <w:t>addressFirstLine</w:t>
             </w:r>
+            <w:proofErr w:type="spellEnd"/>
           </w:p>
         </w:tc>
         <w:tc>
@@ -10924,12 +10982,14 @@
                 <w:rFonts w:cs="Courier New"/>
               </w:rPr>
             </w:pPr>
+            <w:proofErr w:type="spellStart"/>
             <w:r>
               <w:rPr>
                 <w:rFonts w:cs="Courier New"/>
               </w:rPr>
               <w:t>addressNextLine</w:t>
             </w:r>
+            <w:proofErr w:type="spellEnd"/>
           </w:p>
         </w:tc>
         <w:tc>
@@ -11224,12 +11284,14 @@
                 <w:rFonts w:cs="Courier New"/>
               </w:rPr>
             </w:pPr>
+            <w:proofErr w:type="spellStart"/>
             <w:r>
               <w:rPr>
                 <w:rFonts w:cs="Courier New"/>
               </w:rPr>
               <w:t>phoneNumber</w:t>
             </w:r>
+            <w:proofErr w:type="spellEnd"/>
           </w:p>
         </w:tc>
         <w:tc>
@@ -11324,12 +11386,14 @@
                 <w:rFonts w:cs="Courier New"/>
               </w:rPr>
             </w:pPr>
+            <w:proofErr w:type="spellStart"/>
             <w:r>
               <w:rPr>
                 <w:rFonts w:cs="Courier New"/>
               </w:rPr>
               <w:t>firstName</w:t>
             </w:r>
+            <w:proofErr w:type="spellEnd"/>
           </w:p>
         </w:tc>
         <w:tc>
@@ -11424,12 +11488,14 @@
                 <w:rFonts w:cs="Courier New"/>
               </w:rPr>
             </w:pPr>
+            <w:proofErr w:type="spellStart"/>
             <w:r>
               <w:rPr>
                 <w:rFonts w:cs="Courier New"/>
               </w:rPr>
               <w:t>lastName</w:t>
             </w:r>
+            <w:proofErr w:type="spellEnd"/>
           </w:p>
         </w:tc>
         <w:tc>
@@ -11721,7 +11787,6 @@
         <w:rPr>
           <w:rFonts w:cs="Courier New"/>
         </w:rPr>
-        <w:lastRenderedPageBreak/>
         <w:t>}</w:t>
       </w:r>
     </w:p>
@@ -12009,12 +12074,14 @@
                 <w:rFonts w:cs="Arial"/>
               </w:rPr>
             </w:pPr>
+            <w:proofErr w:type="spellStart"/>
             <w:r>
               <w:rPr>
                 <w:rFonts w:cs="Arial"/>
               </w:rPr>
               <w:t>validation.error</w:t>
             </w:r>
+            <w:proofErr w:type="spellEnd"/>
           </w:p>
         </w:tc>
         <w:tc>
@@ -12096,6 +12163,7 @@
                 <w:szCs w:val="22"/>
               </w:rPr>
             </w:pPr>
+            <w:proofErr w:type="spellStart"/>
             <w:r>
               <w:rPr>
                 <w:rFonts w:asciiTheme="minorHAnsi" w:eastAsiaTheme="minorHAnsi" w:hAnsiTheme="minorHAnsi" w:cs="Arial"/>
@@ -12104,6 +12172,7 @@
               </w:rPr>
               <w:t>internal.error</w:t>
             </w:r>
+            <w:proofErr w:type="spellEnd"/>
           </w:p>
         </w:tc>
         <w:tc>
@@ -12127,8 +12196,18 @@
                 <w:sz w:val="22"/>
                 <w:szCs w:val="22"/>
               </w:rPr>
-              <w:t>Unexpected error occured</w:t>
-            </w:r>
+              <w:t xml:space="preserve">Unexpected error </w:t>
+            </w:r>
+            <w:proofErr w:type="spellStart"/>
+            <w:r>
+              <w:rPr>
+                <w:rFonts w:asciiTheme="minorHAnsi" w:eastAsiaTheme="minorHAnsi" w:hAnsiTheme="minorHAnsi" w:cs="Arial"/>
+                <w:sz w:val="22"/>
+                <w:szCs w:val="22"/>
+              </w:rPr>
+              <w:t>occured</w:t>
+            </w:r>
+            <w:proofErr w:type="spellEnd"/>
           </w:p>
         </w:tc>
         <w:tc>
@@ -12191,12 +12270,14 @@
                 <w:rFonts w:cs="Arial"/>
               </w:rPr>
             </w:pPr>
+            <w:proofErr w:type="spellStart"/>
             <w:r>
               <w:rPr>
                 <w:rFonts w:cs="Arial"/>
               </w:rPr>
               <w:t>not.found</w:t>
             </w:r>
+            <w:proofErr w:type="spellEnd"/>
           </w:p>
         </w:tc>
         <w:tc>
@@ -12289,14 +12370,36 @@
         <w:rPr>
           <w:rFonts w:cs="Arial"/>
         </w:rPr>
-        <w:t>/nextdigit/v1/user</w:t>
-      </w:r>
+        <w:t>/</w:t>
+      </w:r>
+      <w:proofErr w:type="spellStart"/>
       <w:r>
         <w:rPr>
           <w:rFonts w:cs="Arial"/>
         </w:rPr>
+        <w:t>nextdigit</w:t>
+      </w:r>
+      <w:proofErr w:type="spellEnd"/>
+      <w:r>
+        <w:rPr>
+          <w:rFonts w:cs="Arial"/>
+        </w:rPr>
+        <w:t>/v1/</w:t>
+      </w:r>
+      <w:proofErr w:type="spellStart"/>
+      <w:r>
+        <w:rPr>
+          <w:rFonts w:cs="Arial"/>
+        </w:rPr>
+        <w:t>user</w:t>
+      </w:r>
+      <w:r>
+        <w:rPr>
+          <w:rFonts w:cs="Arial"/>
+        </w:rPr>
         <w:t>profile</w:t>
       </w:r>
+      <w:proofErr w:type="spellEnd"/>
       <w:r>
         <w:rPr>
           <w:rFonts w:cs="Arial"/>
@@ -12404,8 +12507,13 @@
         <w:spacing w:after="0" w:line="240" w:lineRule="auto"/>
       </w:pPr>
       <w:r>
-        <w:t>Content-Type : application/json</w:t>
-      </w:r>
+        <w:t>Content-Type : application/</w:t>
+      </w:r>
+      <w:proofErr w:type="spellStart"/>
+      <w:r>
+        <w:t>json</w:t>
+      </w:r>
+      <w:proofErr w:type="spellEnd"/>
       <w:r>
         <w:t xml:space="preserve">   </w:t>
       </w:r>
@@ -12421,8 +12529,13 @@
         <w:t xml:space="preserve">: </w:t>
       </w:r>
       <w:r>
-        <w:t>application/json</w:t>
-      </w:r>
+        <w:t>application/</w:t>
+      </w:r>
+      <w:proofErr w:type="spellStart"/>
+      <w:r>
+        <w:t>json</w:t>
+      </w:r>
+      <w:proofErr w:type="spellEnd"/>
     </w:p>
     <w:p>
       <w:pPr>
@@ -12431,9 +12544,27 @@
       <w:r>
         <w:t xml:space="preserve">Authorization: </w:t>
       </w:r>
-      <w:r>
-        <w:t>appname | clientId | accessToken</w:t>
-      </w:r>
+      <w:proofErr w:type="spellStart"/>
+      <w:r>
+        <w:t>appname</w:t>
+      </w:r>
+      <w:proofErr w:type="spellEnd"/>
+      <w:r>
+        <w:t xml:space="preserve"> | </w:t>
+      </w:r>
+      <w:proofErr w:type="spellStart"/>
+      <w:r>
+        <w:t>clientId</w:t>
+      </w:r>
+      <w:proofErr w:type="spellEnd"/>
+      <w:r>
+        <w:t xml:space="preserve"> | </w:t>
+      </w:r>
+      <w:proofErr w:type="spellStart"/>
+      <w:r>
+        <w:t>accessToken</w:t>
+      </w:r>
+      <w:proofErr w:type="spellEnd"/>
       <w:r>
         <w:t xml:space="preserve">                                          </w:t>
       </w:r>
@@ -12785,12 +12916,14 @@
                 <w:rFonts w:cs="Arial"/>
               </w:rPr>
             </w:pPr>
+            <w:proofErr w:type="spellStart"/>
             <w:r>
               <w:rPr>
                 <w:rFonts w:cs="Courier New"/>
               </w:rPr>
               <w:t>responseMessage</w:t>
             </w:r>
+            <w:proofErr w:type="spellEnd"/>
           </w:p>
         </w:tc>
         <w:tc>
@@ -12887,12 +13020,14 @@
                 <w:rFonts w:cs="Courier New"/>
               </w:rPr>
             </w:pPr>
+            <w:proofErr w:type="spellStart"/>
             <w:r>
               <w:rPr>
                 <w:rFonts w:cs="Courier New"/>
               </w:rPr>
               <w:t>userId</w:t>
             </w:r>
+            <w:proofErr w:type="spellEnd"/>
           </w:p>
         </w:tc>
         <w:tc>
@@ -12989,12 +13124,14 @@
                 <w:rFonts w:cs="Courier New"/>
               </w:rPr>
             </w:pPr>
+            <w:proofErr w:type="spellStart"/>
             <w:r>
               <w:rPr>
                 <w:rFonts w:cs="Courier New"/>
               </w:rPr>
               <w:t>addressFirstLine</w:t>
             </w:r>
+            <w:proofErr w:type="spellEnd"/>
           </w:p>
         </w:tc>
         <w:tc>
@@ -13089,12 +13226,14 @@
                 <w:rFonts w:cs="Courier New"/>
               </w:rPr>
             </w:pPr>
+            <w:proofErr w:type="spellStart"/>
             <w:r>
               <w:rPr>
                 <w:rFonts w:cs="Courier New"/>
               </w:rPr>
               <w:t>addressNextLine</w:t>
             </w:r>
+            <w:proofErr w:type="spellEnd"/>
           </w:p>
         </w:tc>
         <w:tc>
@@ -13389,12 +13528,14 @@
                 <w:rFonts w:cs="Courier New"/>
               </w:rPr>
             </w:pPr>
+            <w:proofErr w:type="spellStart"/>
             <w:r>
               <w:rPr>
                 <w:rFonts w:cs="Courier New"/>
               </w:rPr>
               <w:t>phoneNumber</w:t>
             </w:r>
+            <w:proofErr w:type="spellEnd"/>
           </w:p>
         </w:tc>
         <w:tc>
@@ -13489,12 +13630,14 @@
                 <w:rFonts w:cs="Courier New"/>
               </w:rPr>
             </w:pPr>
+            <w:proofErr w:type="spellStart"/>
             <w:r>
               <w:rPr>
                 <w:rFonts w:cs="Courier New"/>
               </w:rPr>
               <w:t>firstName</w:t>
             </w:r>
+            <w:proofErr w:type="spellEnd"/>
           </w:p>
         </w:tc>
         <w:tc>
@@ -13589,13 +13732,14 @@
                 <w:rFonts w:cs="Courier New"/>
               </w:rPr>
             </w:pPr>
+            <w:proofErr w:type="spellStart"/>
             <w:r>
               <w:rPr>
                 <w:rFonts w:cs="Courier New"/>
               </w:rPr>
-              <w:lastRenderedPageBreak/>
               <w:t>lastName</w:t>
             </w:r>
+            <w:proofErr w:type="spellEnd"/>
           </w:p>
         </w:tc>
         <w:tc>
@@ -14174,12 +14318,14 @@
                 <w:rFonts w:cs="Arial"/>
               </w:rPr>
             </w:pPr>
+            <w:proofErr w:type="spellStart"/>
             <w:r>
               <w:rPr>
                 <w:rFonts w:cs="Arial"/>
               </w:rPr>
               <w:t>validation.error</w:t>
             </w:r>
+            <w:proofErr w:type="spellEnd"/>
           </w:p>
         </w:tc>
         <w:tc>
@@ -14261,6 +14407,7 @@
                 <w:szCs w:val="22"/>
               </w:rPr>
             </w:pPr>
+            <w:proofErr w:type="spellStart"/>
             <w:r>
               <w:rPr>
                 <w:rFonts w:asciiTheme="minorHAnsi" w:eastAsiaTheme="minorHAnsi" w:hAnsiTheme="minorHAnsi" w:cs="Arial"/>
@@ -14269,6 +14416,7 @@
               </w:rPr>
               <w:t>internal.error</w:t>
             </w:r>
+            <w:proofErr w:type="spellEnd"/>
           </w:p>
         </w:tc>
         <w:tc>
@@ -14292,8 +14440,18 @@
                 <w:sz w:val="22"/>
                 <w:szCs w:val="22"/>
               </w:rPr>
-              <w:t>Unexpected error occured</w:t>
-            </w:r>
+              <w:t xml:space="preserve">Unexpected error </w:t>
+            </w:r>
+            <w:proofErr w:type="spellStart"/>
+            <w:r>
+              <w:rPr>
+                <w:rFonts w:asciiTheme="minorHAnsi" w:eastAsiaTheme="minorHAnsi" w:hAnsiTheme="minorHAnsi" w:cs="Arial"/>
+                <w:sz w:val="22"/>
+                <w:szCs w:val="22"/>
+              </w:rPr>
+              <w:t>occured</w:t>
+            </w:r>
+            <w:proofErr w:type="spellEnd"/>
           </w:p>
         </w:tc>
         <w:tc>
@@ -14356,12 +14514,14 @@
                 <w:rFonts w:cs="Arial"/>
               </w:rPr>
             </w:pPr>
+            <w:proofErr w:type="spellStart"/>
             <w:r>
               <w:rPr>
                 <w:rFonts w:cs="Arial"/>
               </w:rPr>
               <w:t>not.found</w:t>
             </w:r>
+            <w:proofErr w:type="spellEnd"/>
           </w:p>
         </w:tc>
         <w:tc>
@@ -14445,26 +14605,50 @@
         <w:rPr>
           <w:rFonts w:cs="Arial"/>
         </w:rPr>
-        <w:t>/nextdigit/v1/user</w:t>
-      </w:r>
+        <w:t>/</w:t>
+      </w:r>
+      <w:proofErr w:type="spellStart"/>
       <w:r>
         <w:rPr>
           <w:rFonts w:cs="Arial"/>
         </w:rPr>
+        <w:t>nextdigit</w:t>
+      </w:r>
+      <w:proofErr w:type="spellEnd"/>
+      <w:r>
+        <w:rPr>
+          <w:rFonts w:cs="Arial"/>
+        </w:rPr>
+        <w:t>/v1/</w:t>
+      </w:r>
+      <w:proofErr w:type="spellStart"/>
+      <w:r>
+        <w:rPr>
+          <w:rFonts w:cs="Arial"/>
+        </w:rPr>
+        <w:t>user</w:t>
+      </w:r>
+      <w:r>
+        <w:rPr>
+          <w:rFonts w:cs="Arial"/>
+        </w:rPr>
         <w:t>profile</w:t>
       </w:r>
+      <w:proofErr w:type="spellEnd"/>
       <w:r>
         <w:rPr>
           <w:rFonts w:cs="Arial"/>
         </w:rPr>
         <w:t>/</w:t>
       </w:r>
+      <w:proofErr w:type="spellStart"/>
       <w:r>
         <w:rPr>
           <w:rFonts w:cs="Arial"/>
         </w:rPr>
         <w:t>validatephone</w:t>
       </w:r>
+      <w:proofErr w:type="spellEnd"/>
     </w:p>
     <w:p>
       <w:pPr>
@@ -14671,12 +14855,14 @@
                 <w:rFonts w:cs="Courier New"/>
               </w:rPr>
             </w:pPr>
+            <w:proofErr w:type="spellStart"/>
             <w:r>
               <w:rPr>
                 <w:rFonts w:cs="Courier New"/>
               </w:rPr>
               <w:t>phoneNumber</w:t>
             </w:r>
+            <w:proofErr w:type="spellEnd"/>
           </w:p>
         </w:tc>
         <w:tc>
@@ -14774,12 +14960,14 @@
                 <w:rFonts w:cs="Courier New"/>
               </w:rPr>
             </w:pPr>
+            <w:proofErr w:type="spellStart"/>
             <w:r>
               <w:rPr>
                 <w:rFonts w:cs="Courier New"/>
               </w:rPr>
               <w:t>accessCode</w:t>
             </w:r>
+            <w:proofErr w:type="spellEnd"/>
           </w:p>
         </w:tc>
         <w:tc>
@@ -14881,7 +15069,6 @@
           <w:color w:val="000000"/>
           <w:szCs w:val="24"/>
         </w:rPr>
-        <w:lastRenderedPageBreak/>
         <w:t>Sample Request</w:t>
       </w:r>
     </w:p>
@@ -14957,8 +15144,13 @@
         <w:spacing w:after="0" w:line="240" w:lineRule="auto"/>
       </w:pPr>
       <w:r>
-        <w:t>Content-Type : application/json</w:t>
-      </w:r>
+        <w:t>Content-Type : application/</w:t>
+      </w:r>
+      <w:proofErr w:type="spellStart"/>
+      <w:r>
+        <w:t>json</w:t>
+      </w:r>
+      <w:proofErr w:type="spellEnd"/>
       <w:r>
         <w:t xml:space="preserve">   </w:t>
       </w:r>
@@ -14974,8 +15166,13 @@
         <w:t xml:space="preserve">: </w:t>
       </w:r>
       <w:r>
-        <w:t>application/json</w:t>
-      </w:r>
+        <w:t>application/</w:t>
+      </w:r>
+      <w:proofErr w:type="spellStart"/>
+      <w:r>
+        <w:t>json</w:t>
+      </w:r>
+      <w:proofErr w:type="spellEnd"/>
     </w:p>
     <w:p>
       <w:pPr>
@@ -14984,9 +15181,27 @@
       <w:r>
         <w:t xml:space="preserve">Authorization: </w:t>
       </w:r>
-      <w:r>
-        <w:t>appname | clientId | accessToken</w:t>
-      </w:r>
+      <w:proofErr w:type="spellStart"/>
+      <w:r>
+        <w:t>appname</w:t>
+      </w:r>
+      <w:proofErr w:type="spellEnd"/>
+      <w:r>
+        <w:t xml:space="preserve"> | </w:t>
+      </w:r>
+      <w:proofErr w:type="spellStart"/>
+      <w:r>
+        <w:t>clientId</w:t>
+      </w:r>
+      <w:proofErr w:type="spellEnd"/>
+      <w:r>
+        <w:t xml:space="preserve"> | </w:t>
+      </w:r>
+      <w:proofErr w:type="spellStart"/>
+      <w:r>
+        <w:t>accessToken</w:t>
+      </w:r>
+      <w:proofErr w:type="spellEnd"/>
       <w:r>
         <w:t xml:space="preserve">                                                </w:t>
       </w:r>
@@ -15035,12 +15250,14 @@
         </w:rPr>
         <w:t>"</w:t>
       </w:r>
+      <w:proofErr w:type="spellStart"/>
       <w:r>
         <w:rPr>
           <w:rFonts w:cs="Courier New"/>
         </w:rPr>
         <w:t>phoneNumber</w:t>
       </w:r>
+      <w:proofErr w:type="spellEnd"/>
       <w:r>
         <w:rPr>
           <w:rFonts w:cs="Courier New"/>
@@ -15088,12 +15305,14 @@
         </w:rPr>
         <w:t>"</w:t>
       </w:r>
+      <w:proofErr w:type="spellStart"/>
       <w:r>
         <w:rPr>
           <w:rFonts w:cs="Courier New"/>
         </w:rPr>
         <w:t>accessCode</w:t>
       </w:r>
+      <w:proofErr w:type="spellEnd"/>
       <w:r>
         <w:rPr>
           <w:rFonts w:cs="Courier New"/>
@@ -15477,12 +15696,14 @@
                 <w:rFonts w:cs="Arial"/>
               </w:rPr>
             </w:pPr>
+            <w:proofErr w:type="spellStart"/>
             <w:r>
               <w:rPr>
                 <w:rFonts w:cs="Courier New"/>
               </w:rPr>
               <w:t>responseMessage</w:t>
             </w:r>
+            <w:proofErr w:type="spellEnd"/>
           </w:p>
         </w:tc>
         <w:tc>
@@ -16028,7 +16249,6 @@
               <w:rPr>
                 <w:rFonts w:cs="Arial"/>
               </w:rPr>
-              <w:lastRenderedPageBreak/>
               <w:t>400</w:t>
             </w:r>
           </w:p>
@@ -16064,12 +16284,14 @@
                 <w:rFonts w:cs="Arial"/>
               </w:rPr>
             </w:pPr>
+            <w:proofErr w:type="spellStart"/>
             <w:r>
               <w:rPr>
                 <w:rFonts w:cs="Arial"/>
               </w:rPr>
               <w:t>validation.error</w:t>
             </w:r>
+            <w:proofErr w:type="spellEnd"/>
           </w:p>
         </w:tc>
         <w:tc>
@@ -16151,6 +16373,7 @@
                 <w:szCs w:val="22"/>
               </w:rPr>
             </w:pPr>
+            <w:proofErr w:type="spellStart"/>
             <w:r>
               <w:rPr>
                 <w:rFonts w:asciiTheme="minorHAnsi" w:eastAsiaTheme="minorHAnsi" w:hAnsiTheme="minorHAnsi" w:cs="Arial"/>
@@ -16159,6 +16382,7 @@
               </w:rPr>
               <w:t>internal.error</w:t>
             </w:r>
+            <w:proofErr w:type="spellEnd"/>
           </w:p>
         </w:tc>
         <w:tc>
@@ -16182,8 +16406,18 @@
                 <w:sz w:val="22"/>
                 <w:szCs w:val="22"/>
               </w:rPr>
-              <w:t>Unexpected error occured</w:t>
-            </w:r>
+              <w:t xml:space="preserve">Unexpected error </w:t>
+            </w:r>
+            <w:proofErr w:type="spellStart"/>
+            <w:r>
+              <w:rPr>
+                <w:rFonts w:asciiTheme="minorHAnsi" w:eastAsiaTheme="minorHAnsi" w:hAnsiTheme="minorHAnsi" w:cs="Arial"/>
+                <w:sz w:val="22"/>
+                <w:szCs w:val="22"/>
+              </w:rPr>
+              <w:t>occured</w:t>
+            </w:r>
+            <w:proofErr w:type="spellEnd"/>
           </w:p>
         </w:tc>
         <w:tc>
@@ -16246,12 +16480,14 @@
                 <w:rFonts w:cs="Arial"/>
               </w:rPr>
             </w:pPr>
+            <w:proofErr w:type="spellStart"/>
             <w:r>
               <w:rPr>
                 <w:rFonts w:cs="Arial"/>
               </w:rPr>
               <w:t>not.found</w:t>
             </w:r>
+            <w:proofErr w:type="spellEnd"/>
           </w:p>
         </w:tc>
         <w:tc>
@@ -16350,20 +16586,43 @@
         <w:rPr>
           <w:rFonts w:cs="Arial"/>
         </w:rPr>
-        <w:t>/nextdigit/v1/user</w:t>
-      </w:r>
+        <w:t>/</w:t>
+      </w:r>
+      <w:proofErr w:type="spellStart"/>
       <w:r>
         <w:rPr>
           <w:rFonts w:cs="Arial"/>
         </w:rPr>
+        <w:t>nextdigit</w:t>
+      </w:r>
+      <w:proofErr w:type="spellEnd"/>
+      <w:r>
+        <w:rPr>
+          <w:rFonts w:cs="Arial"/>
+        </w:rPr>
+        <w:t>/v1/</w:t>
+      </w:r>
+      <w:proofErr w:type="spellStart"/>
+      <w:r>
+        <w:rPr>
+          <w:rFonts w:cs="Arial"/>
+        </w:rPr>
+        <w:t>user</w:t>
+      </w:r>
+      <w:r>
+        <w:rPr>
+          <w:rFonts w:cs="Arial"/>
+        </w:rPr>
         <w:t>access</w:t>
       </w:r>
+      <w:proofErr w:type="spellEnd"/>
       <w:r>
         <w:rPr>
           <w:rFonts w:cs="Arial"/>
         </w:rPr>
         <w:t>/</w:t>
       </w:r>
+      <w:proofErr w:type="spellStart"/>
       <w:r>
         <w:rPr>
           <w:rFonts w:cs="Arial"/>
@@ -16376,6 +16635,7 @@
         </w:rPr>
         <w:t>gotpassword</w:t>
       </w:r>
+      <w:proofErr w:type="spellEnd"/>
     </w:p>
     <w:p>
       <w:pPr>
@@ -16685,12 +16945,14 @@
                 <w:rFonts w:cs="Courier New"/>
               </w:rPr>
             </w:pPr>
+            <w:proofErr w:type="spellStart"/>
             <w:r>
               <w:rPr>
                 <w:rFonts w:cs="Courier New"/>
               </w:rPr>
               <w:t>accessCode</w:t>
             </w:r>
+            <w:proofErr w:type="spellEnd"/>
           </w:p>
         </w:tc>
         <w:tc>
@@ -16788,12 +17050,14 @@
                 <w:rFonts w:cs="Courier New"/>
               </w:rPr>
             </w:pPr>
+            <w:proofErr w:type="spellStart"/>
             <w:r>
               <w:rPr>
                 <w:rFonts w:cs="Courier New"/>
               </w:rPr>
               <w:t>newPassword</w:t>
             </w:r>
+            <w:proofErr w:type="spellEnd"/>
           </w:p>
         </w:tc>
         <w:tc>
@@ -16891,12 +17155,14 @@
                 <w:rFonts w:cs="Courier New"/>
               </w:rPr>
             </w:pPr>
+            <w:proofErr w:type="spellStart"/>
             <w:r>
               <w:rPr>
                 <w:rFonts w:cs="Courier New"/>
               </w:rPr>
               <w:t>confirmPassword</w:t>
             </w:r>
+            <w:proofErr w:type="spellEnd"/>
           </w:p>
         </w:tc>
         <w:tc>
@@ -17076,8 +17342,13 @@
         <w:t>Content-Type</w:t>
       </w:r>
       <w:r>
-        <w:t>: application/json</w:t>
-      </w:r>
+        <w:t>: application/</w:t>
+      </w:r>
+      <w:proofErr w:type="spellStart"/>
+      <w:r>
+        <w:t>json</w:t>
+      </w:r>
+      <w:proofErr w:type="spellEnd"/>
       <w:r>
         <w:t xml:space="preserve">   </w:t>
       </w:r>
@@ -17093,19 +17364,34 @@
         <w:t xml:space="preserve">: </w:t>
       </w:r>
       <w:r>
-        <w:t>application/json</w:t>
-      </w:r>
+        <w:t>application/</w:t>
+      </w:r>
+      <w:proofErr w:type="spellStart"/>
+      <w:r>
+        <w:t>json</w:t>
+      </w:r>
+      <w:proofErr w:type="spellEnd"/>
     </w:p>
     <w:p>
       <w:pPr>
         <w:spacing w:after="0" w:line="240" w:lineRule="auto"/>
       </w:pPr>
       <w:r>
-        <w:t xml:space="preserve">Authorization: appname | </w:t>
-      </w:r>
+        <w:t xml:space="preserve">Authorization: </w:t>
+      </w:r>
+      <w:proofErr w:type="spellStart"/>
+      <w:r>
+        <w:t>appname</w:t>
+      </w:r>
+      <w:proofErr w:type="spellEnd"/>
+      <w:r>
+        <w:t xml:space="preserve"> | </w:t>
+      </w:r>
+      <w:proofErr w:type="spellStart"/>
       <w:r>
         <w:t>clientId</w:t>
       </w:r>
+      <w:proofErr w:type="spellEnd"/>
       <w:r>
         <w:t xml:space="preserve">                                          </w:t>
       </w:r>
@@ -17154,12 +17440,14 @@
         </w:rPr>
         <w:t>"</w:t>
       </w:r>
+      <w:proofErr w:type="spellStart"/>
       <w:r>
         <w:rPr>
           <w:rFonts w:cs="Courier New"/>
         </w:rPr>
         <w:t>emailId</w:t>
       </w:r>
+      <w:proofErr w:type="spellEnd"/>
       <w:r>
         <w:rPr>
           <w:rFonts w:cs="Courier New"/>
@@ -17207,12 +17495,14 @@
         </w:rPr>
         <w:t>"</w:t>
       </w:r>
+      <w:proofErr w:type="spellStart"/>
       <w:r>
         <w:rPr>
           <w:rFonts w:cs="Courier New"/>
         </w:rPr>
         <w:t>accessCode</w:t>
       </w:r>
+      <w:proofErr w:type="spellEnd"/>
       <w:r>
         <w:rPr>
           <w:rFonts w:cs="Courier New"/>
@@ -17260,12 +17550,14 @@
         </w:rPr>
         <w:t>"</w:t>
       </w:r>
+      <w:proofErr w:type="spellStart"/>
       <w:r>
         <w:rPr>
           <w:rFonts w:cs="Courier New"/>
         </w:rPr>
         <w:t>newPassword</w:t>
       </w:r>
+      <w:proofErr w:type="spellEnd"/>
       <w:r>
         <w:rPr>
           <w:rFonts w:cs="Courier New"/>
@@ -17319,12 +17611,14 @@
         </w:rPr>
         <w:t>"</w:t>
       </w:r>
+      <w:proofErr w:type="spellStart"/>
       <w:r>
         <w:rPr>
           <w:rFonts w:cs="Courier New"/>
         </w:rPr>
         <w:t>confirmPassword</w:t>
       </w:r>
+      <w:proofErr w:type="spellEnd"/>
       <w:r>
         <w:rPr>
           <w:rFonts w:cs="Courier New"/>
@@ -17708,13 +18002,14 @@
                 <w:rFonts w:cs="Arial"/>
               </w:rPr>
             </w:pPr>
+            <w:proofErr w:type="spellStart"/>
             <w:r>
               <w:rPr>
                 <w:rFonts w:cs="Courier New"/>
               </w:rPr>
-              <w:lastRenderedPageBreak/>
               <w:t>responseMessage</w:t>
             </w:r>
+            <w:proofErr w:type="spellEnd"/>
           </w:p>
         </w:tc>
         <w:tc>
@@ -17811,12 +18106,14 @@
                 <w:rFonts w:cs="Courier New"/>
               </w:rPr>
             </w:pPr>
+            <w:proofErr w:type="spellStart"/>
             <w:r>
               <w:rPr>
                 <w:rFonts w:cs="Courier New"/>
               </w:rPr>
               <w:t>accessToken</w:t>
             </w:r>
+            <w:proofErr w:type="spellEnd"/>
           </w:p>
         </w:tc>
         <w:tc>
@@ -17907,12 +18204,14 @@
                 <w:rFonts w:cs="Courier New"/>
               </w:rPr>
             </w:pPr>
+            <w:proofErr w:type="spellStart"/>
             <w:r>
               <w:rPr>
                 <w:rFonts w:cs="Courier New"/>
               </w:rPr>
               <w:t>userId</w:t>
             </w:r>
+            <w:proofErr w:type="spellEnd"/>
           </w:p>
         </w:tc>
         <w:tc>
@@ -18487,12 +18786,14 @@
                 <w:rFonts w:cs="Arial"/>
               </w:rPr>
             </w:pPr>
+            <w:proofErr w:type="spellStart"/>
             <w:r>
               <w:rPr>
                 <w:rFonts w:cs="Arial"/>
               </w:rPr>
               <w:t>validation.error</w:t>
             </w:r>
+            <w:proofErr w:type="spellEnd"/>
           </w:p>
         </w:tc>
         <w:tc>
@@ -18574,6 +18875,7 @@
                 <w:szCs w:val="22"/>
               </w:rPr>
             </w:pPr>
+            <w:proofErr w:type="spellStart"/>
             <w:r>
               <w:rPr>
                 <w:rFonts w:asciiTheme="minorHAnsi" w:eastAsiaTheme="minorHAnsi" w:hAnsiTheme="minorHAnsi" w:cs="Arial"/>
@@ -18582,6 +18884,7 @@
               </w:rPr>
               <w:t>internal.error</w:t>
             </w:r>
+            <w:proofErr w:type="spellEnd"/>
           </w:p>
         </w:tc>
         <w:tc>
@@ -18605,8 +18908,18 @@
                 <w:sz w:val="22"/>
                 <w:szCs w:val="22"/>
               </w:rPr>
-              <w:t>Unexpected error occured</w:t>
-            </w:r>
+              <w:t xml:space="preserve">Unexpected error </w:t>
+            </w:r>
+            <w:proofErr w:type="spellStart"/>
+            <w:r>
+              <w:rPr>
+                <w:rFonts w:asciiTheme="minorHAnsi" w:eastAsiaTheme="minorHAnsi" w:hAnsiTheme="minorHAnsi" w:cs="Arial"/>
+                <w:sz w:val="22"/>
+                <w:szCs w:val="22"/>
+              </w:rPr>
+              <w:t>occured</w:t>
+            </w:r>
+            <w:proofErr w:type="spellEnd"/>
           </w:p>
         </w:tc>
         <w:tc>
@@ -18669,12 +18982,14 @@
                 <w:rFonts w:cs="Arial"/>
               </w:rPr>
             </w:pPr>
+            <w:proofErr w:type="spellStart"/>
             <w:r>
               <w:rPr>
                 <w:rFonts w:cs="Arial"/>
               </w:rPr>
               <w:t>not.found</w:t>
             </w:r>
+            <w:proofErr w:type="spellEnd"/>
           </w:p>
         </w:tc>
         <w:tc>
@@ -18724,8 +19039,13 @@
       <w:pPr>
         <w:pStyle w:val="Heading1"/>
       </w:pPr>
-      <w:r>
-        <w:t>SignOut(POST)</w:t>
+      <w:proofErr w:type="spellStart"/>
+      <w:r>
+        <w:t>SignOut</w:t>
+      </w:r>
+      <w:proofErr w:type="spellEnd"/>
+      <w:r>
+        <w:t>(POST)</w:t>
       </w:r>
     </w:p>
     <w:p>
@@ -18758,26 +19078,50 @@
         <w:rPr>
           <w:rFonts w:cs="Arial"/>
         </w:rPr>
-        <w:t>/nextdigit/v1/user</w:t>
-      </w:r>
+        <w:t>/</w:t>
+      </w:r>
+      <w:proofErr w:type="spellStart"/>
       <w:r>
         <w:rPr>
           <w:rFonts w:cs="Arial"/>
         </w:rPr>
+        <w:t>nextdigit</w:t>
+      </w:r>
+      <w:proofErr w:type="spellEnd"/>
+      <w:r>
+        <w:rPr>
+          <w:rFonts w:cs="Arial"/>
+        </w:rPr>
+        <w:t>/v1/</w:t>
+      </w:r>
+      <w:proofErr w:type="spellStart"/>
+      <w:r>
+        <w:rPr>
+          <w:rFonts w:cs="Arial"/>
+        </w:rPr>
+        <w:t>user</w:t>
+      </w:r>
+      <w:r>
+        <w:rPr>
+          <w:rFonts w:cs="Arial"/>
+        </w:rPr>
         <w:t>access</w:t>
       </w:r>
+      <w:proofErr w:type="spellEnd"/>
       <w:r>
         <w:rPr>
           <w:rFonts w:cs="Arial"/>
         </w:rPr>
         <w:t>/</w:t>
       </w:r>
+      <w:proofErr w:type="spellStart"/>
       <w:r>
         <w:rPr>
           <w:rFonts w:cs="Arial"/>
         </w:rPr>
         <w:t>signout</w:t>
       </w:r>
+      <w:proofErr w:type="spellEnd"/>
     </w:p>
     <w:p>
       <w:pPr>
@@ -18984,13 +19328,14 @@
                 <w:rFonts w:cs="Courier New"/>
               </w:rPr>
             </w:pPr>
+            <w:proofErr w:type="spellStart"/>
             <w:r>
               <w:rPr>
                 <w:rFonts w:cs="Courier New"/>
               </w:rPr>
-              <w:lastRenderedPageBreak/>
               <w:t>userId</w:t>
             </w:r>
+            <w:proofErr w:type="spellEnd"/>
           </w:p>
         </w:tc>
         <w:tc>
@@ -19159,8 +19504,13 @@
         <w:t xml:space="preserve">: </w:t>
       </w:r>
       <w:r>
-        <w:t>Content-Type: application/json</w:t>
-      </w:r>
+        <w:t>Content-Type: application/</w:t>
+      </w:r>
+      <w:proofErr w:type="spellStart"/>
+      <w:r>
+        <w:t>json</w:t>
+      </w:r>
+      <w:proofErr w:type="spellEnd"/>
       <w:r>
         <w:t xml:space="preserve">   </w:t>
       </w:r>
@@ -19176,16 +19526,42 @@
         <w:t xml:space="preserve">: </w:t>
       </w:r>
       <w:r>
-        <w:t>application/json</w:t>
-      </w:r>
+        <w:t>application/</w:t>
+      </w:r>
+      <w:proofErr w:type="spellStart"/>
+      <w:r>
+        <w:t>json</w:t>
+      </w:r>
+      <w:proofErr w:type="spellEnd"/>
     </w:p>
     <w:p>
       <w:pPr>
         <w:spacing w:after="0" w:line="240" w:lineRule="auto"/>
       </w:pPr>
       <w:r>
-        <w:t>Authorization: appname | clientId | accessToken</w:t>
-      </w:r>
+        <w:t xml:space="preserve">Authorization: </w:t>
+      </w:r>
+      <w:proofErr w:type="spellStart"/>
+      <w:r>
+        <w:t>appname</w:t>
+      </w:r>
+      <w:proofErr w:type="spellEnd"/>
+      <w:r>
+        <w:t xml:space="preserve"> | </w:t>
+      </w:r>
+      <w:proofErr w:type="spellStart"/>
+      <w:r>
+        <w:t>clientId</w:t>
+      </w:r>
+      <w:proofErr w:type="spellEnd"/>
+      <w:r>
+        <w:t xml:space="preserve"> | </w:t>
+      </w:r>
+      <w:proofErr w:type="spellStart"/>
+      <w:r>
+        <w:t>accessToken</w:t>
+      </w:r>
+      <w:proofErr w:type="spellEnd"/>
       <w:r>
         <w:t xml:space="preserve">                                              </w:t>
       </w:r>
@@ -19234,12 +19610,14 @@
         </w:rPr>
         <w:t>"</w:t>
       </w:r>
+      <w:proofErr w:type="spellStart"/>
       <w:r>
         <w:rPr>
           <w:rFonts w:cs="Courier New"/>
         </w:rPr>
         <w:t>userId</w:t>
       </w:r>
+      <w:proofErr w:type="spellEnd"/>
       <w:r>
         <w:rPr>
           <w:rFonts w:cs="Courier New"/>
@@ -19630,12 +20008,14 @@
                 <w:rFonts w:cs="Arial"/>
               </w:rPr>
             </w:pPr>
+            <w:proofErr w:type="spellStart"/>
             <w:r>
               <w:rPr>
                 <w:rFonts w:cs="Courier New"/>
               </w:rPr>
               <w:t>responseMessage</w:t>
             </w:r>
+            <w:proofErr w:type="spellEnd"/>
           </w:p>
         </w:tc>
         <w:tc>
@@ -20107,7 +20487,6 @@
               <w:rPr>
                 <w:rFonts w:cs="Arial"/>
               </w:rPr>
-              <w:lastRenderedPageBreak/>
               <w:t>200</w:t>
             </w:r>
           </w:p>
@@ -20217,12 +20596,14 @@
                 <w:rFonts w:cs="Arial"/>
               </w:rPr>
             </w:pPr>
+            <w:proofErr w:type="spellStart"/>
             <w:r>
               <w:rPr>
                 <w:rFonts w:cs="Arial"/>
               </w:rPr>
               <w:t>validation.error</w:t>
             </w:r>
+            <w:proofErr w:type="spellEnd"/>
           </w:p>
         </w:tc>
         <w:tc>
@@ -20304,6 +20685,7 @@
                 <w:szCs w:val="22"/>
               </w:rPr>
             </w:pPr>
+            <w:proofErr w:type="spellStart"/>
             <w:r>
               <w:rPr>
                 <w:rFonts w:asciiTheme="minorHAnsi" w:eastAsiaTheme="minorHAnsi" w:hAnsiTheme="minorHAnsi" w:cs="Arial"/>
@@ -20312,6 +20694,7 @@
               </w:rPr>
               <w:t>internal.error</w:t>
             </w:r>
+            <w:proofErr w:type="spellEnd"/>
           </w:p>
         </w:tc>
         <w:tc>
@@ -20335,8 +20718,18 @@
                 <w:sz w:val="22"/>
                 <w:szCs w:val="22"/>
               </w:rPr>
-              <w:t>Unexpected error occured</w:t>
-            </w:r>
+              <w:t xml:space="preserve">Unexpected error </w:t>
+            </w:r>
+            <w:proofErr w:type="spellStart"/>
+            <w:r>
+              <w:rPr>
+                <w:rFonts w:asciiTheme="minorHAnsi" w:eastAsiaTheme="minorHAnsi" w:hAnsiTheme="minorHAnsi" w:cs="Arial"/>
+                <w:sz w:val="22"/>
+                <w:szCs w:val="22"/>
+              </w:rPr>
+              <w:t>occured</w:t>
+            </w:r>
+            <w:proofErr w:type="spellEnd"/>
           </w:p>
         </w:tc>
         <w:tc>
@@ -20399,12 +20792,14 @@
                 <w:rFonts w:cs="Arial"/>
               </w:rPr>
             </w:pPr>
+            <w:proofErr w:type="spellStart"/>
             <w:r>
               <w:rPr>
                 <w:rFonts w:cs="Arial"/>
               </w:rPr>
               <w:t>not.found</w:t>
             </w:r>
+            <w:proofErr w:type="spellEnd"/>
           </w:p>
         </w:tc>
         <w:tc>
@@ -20524,13 +20919,49 @@
         <w:rPr>
           <w:rFonts w:cs="Arial"/>
         </w:rPr>
-        <w:t>/nextdigit/v1/</w:t>
-      </w:r>
+        <w:t>/</w:t>
+      </w:r>
+      <w:proofErr w:type="spellStart"/>
       <w:r>
         <w:rPr>
           <w:rFonts w:cs="Arial"/>
         </w:rPr>
-        <w:t>rewards?userId={userId}</w:t>
+        <w:t>nextdigit</w:t>
+      </w:r>
+      <w:proofErr w:type="spellEnd"/>
+      <w:r>
+        <w:rPr>
+          <w:rFonts w:cs="Arial"/>
+        </w:rPr>
+        <w:t>/v1/</w:t>
+      </w:r>
+      <w:proofErr w:type="spellStart"/>
+      <w:r>
+        <w:rPr>
+          <w:rFonts w:cs="Arial"/>
+        </w:rPr>
+        <w:t>rewards?userId</w:t>
+      </w:r>
+      <w:proofErr w:type="spellEnd"/>
+      <w:r>
+        <w:rPr>
+          <w:rFonts w:cs="Arial"/>
+        </w:rPr>
+        <w:t>={</w:t>
+      </w:r>
+      <w:proofErr w:type="spellStart"/>
+      <w:r>
+        <w:rPr>
+          <w:rFonts w:cs="Arial"/>
+        </w:rPr>
+        <w:t>userId</w:t>
+      </w:r>
+      <w:proofErr w:type="spellEnd"/>
+      <w:r>
+        <w:rPr>
+          <w:rFonts w:cs="Arial"/>
+        </w:rPr>
+        <w:t>}</w:t>
       </w:r>
       <w:r>
         <w:rPr>
@@ -20626,8 +21057,13 @@
         <w:spacing w:after="0" w:line="240" w:lineRule="auto"/>
       </w:pPr>
       <w:r>
-        <w:t>Content-Type: application/json</w:t>
-      </w:r>
+        <w:t>Content-Type: application/</w:t>
+      </w:r>
+      <w:proofErr w:type="spellStart"/>
+      <w:r>
+        <w:t>json</w:t>
+      </w:r>
+      <w:proofErr w:type="spellEnd"/>
       <w:r>
         <w:t xml:space="preserve">   </w:t>
       </w:r>
@@ -20643,16 +21079,42 @@
         <w:t xml:space="preserve">: </w:t>
       </w:r>
       <w:r>
-        <w:t>application/json</w:t>
-      </w:r>
+        <w:t>application/</w:t>
+      </w:r>
+      <w:proofErr w:type="spellStart"/>
+      <w:r>
+        <w:t>json</w:t>
+      </w:r>
+      <w:proofErr w:type="spellEnd"/>
     </w:p>
     <w:p>
       <w:pPr>
         <w:spacing w:after="0" w:line="240" w:lineRule="auto"/>
       </w:pPr>
       <w:r>
-        <w:t>Authorization: appname | clientId | accessToken</w:t>
-      </w:r>
+        <w:t xml:space="preserve">Authorization: </w:t>
+      </w:r>
+      <w:proofErr w:type="spellStart"/>
+      <w:r>
+        <w:t>appname</w:t>
+      </w:r>
+      <w:proofErr w:type="spellEnd"/>
+      <w:r>
+        <w:t xml:space="preserve"> | </w:t>
+      </w:r>
+      <w:proofErr w:type="spellStart"/>
+      <w:r>
+        <w:t>clientId</w:t>
+      </w:r>
+      <w:proofErr w:type="spellEnd"/>
+      <w:r>
+        <w:t xml:space="preserve"> | </w:t>
+      </w:r>
+      <w:proofErr w:type="spellStart"/>
+      <w:r>
+        <w:t>accessToken</w:t>
+      </w:r>
+      <w:proofErr w:type="spellEnd"/>
       <w:r>
         <w:t xml:space="preserve">                                               </w:t>
       </w:r>
@@ -21004,12 +21466,14 @@
                 <w:rFonts w:cs="Arial"/>
               </w:rPr>
             </w:pPr>
+            <w:proofErr w:type="spellStart"/>
             <w:r>
               <w:rPr>
                 <w:rFonts w:cs="Courier New"/>
               </w:rPr>
               <w:t>responseMessage</w:t>
             </w:r>
+            <w:proofErr w:type="spellEnd"/>
           </w:p>
         </w:tc>
         <w:tc>
@@ -21203,8 +21667,16 @@
               <w:rPr>
                 <w:rFonts w:cs="Courier New"/>
               </w:rPr>
-              <w:t xml:space="preserve">      couponId</w:t>
-            </w:r>
+              <w:t xml:space="preserve">      </w:t>
+            </w:r>
+            <w:proofErr w:type="spellStart"/>
+            <w:r>
+              <w:rPr>
+                <w:rFonts w:cs="Courier New"/>
+              </w:rPr>
+              <w:t>couponId</w:t>
+            </w:r>
+            <w:proofErr w:type="spellEnd"/>
           </w:p>
         </w:tc>
         <w:tc>
@@ -21299,8 +21771,16 @@
               <w:rPr>
                 <w:rFonts w:cs="Courier New"/>
               </w:rPr>
-              <w:t xml:space="preserve">      couponName</w:t>
-            </w:r>
+              <w:t xml:space="preserve">      </w:t>
+            </w:r>
+            <w:proofErr w:type="spellStart"/>
+            <w:r>
+              <w:rPr>
+                <w:rFonts w:cs="Courier New"/>
+              </w:rPr>
+              <w:t>couponName</w:t>
+            </w:r>
+            <w:proofErr w:type="spellEnd"/>
           </w:p>
         </w:tc>
         <w:tc>
@@ -21397,6 +21877,7 @@
               </w:rPr>
               <w:t xml:space="preserve">     </w:t>
             </w:r>
+            <w:proofErr w:type="spellStart"/>
             <w:r>
               <w:rPr>
                 <w:rFonts w:cs="Courier New"/>
@@ -21409,6 +21890,7 @@
               </w:rPr>
               <w:t>escription</w:t>
             </w:r>
+            <w:proofErr w:type="spellEnd"/>
           </w:p>
         </w:tc>
         <w:tc>
@@ -21503,8 +21985,16 @@
               <w:rPr>
                 <w:rFonts w:cs="Courier New"/>
               </w:rPr>
-              <w:t xml:space="preserve">     couponAmount</w:t>
-            </w:r>
+              <w:t xml:space="preserve">     </w:t>
+            </w:r>
+            <w:proofErr w:type="spellStart"/>
+            <w:r>
+              <w:rPr>
+                <w:rFonts w:cs="Courier New"/>
+              </w:rPr>
+              <w:t>couponAmount</w:t>
+            </w:r>
+            <w:proofErr w:type="spellEnd"/>
           </w:p>
         </w:tc>
         <w:tc>
@@ -21599,8 +22089,16 @@
               <w:rPr>
                 <w:rFonts w:cs="Courier New"/>
               </w:rPr>
-              <w:t xml:space="preserve">     couponPoints</w:t>
-            </w:r>
+              <w:t xml:space="preserve">     </w:t>
+            </w:r>
+            <w:proofErr w:type="spellStart"/>
+            <w:r>
+              <w:rPr>
+                <w:rFonts w:cs="Courier New"/>
+              </w:rPr>
+              <w:t>couponPoints</w:t>
+            </w:r>
+            <w:proofErr w:type="spellEnd"/>
           </w:p>
         </w:tc>
         <w:tc>
@@ -21791,8 +22289,16 @@
               <w:rPr>
                 <w:rFonts w:cs="Courier New"/>
               </w:rPr>
-              <w:t xml:space="preserve">     imageUrl</w:t>
-            </w:r>
+              <w:t xml:space="preserve">     </w:t>
+            </w:r>
+            <w:proofErr w:type="spellStart"/>
+            <w:r>
+              <w:rPr>
+                <w:rFonts w:cs="Courier New"/>
+              </w:rPr>
+              <w:t>imageUrl</w:t>
+            </w:r>
+            <w:proofErr w:type="spellEnd"/>
           </w:p>
         </w:tc>
         <w:tc>
@@ -21887,8 +22393,16 @@
               <w:rPr>
                 <w:rFonts w:cs="Courier New"/>
               </w:rPr>
-              <w:t xml:space="preserve">     isAvailable</w:t>
-            </w:r>
+              <w:t xml:space="preserve">     </w:t>
+            </w:r>
+            <w:proofErr w:type="spellStart"/>
+            <w:r>
+              <w:rPr>
+                <w:rFonts w:cs="Courier New"/>
+              </w:rPr>
+              <w:t>isAvailable</w:t>
+            </w:r>
+            <w:proofErr w:type="spellEnd"/>
           </w:p>
         </w:tc>
         <w:tc>
@@ -21983,8 +22497,16 @@
               <w:rPr>
                 <w:rFonts w:cs="Courier New"/>
               </w:rPr>
-              <w:t xml:space="preserve">       avalableCount</w:t>
-            </w:r>
+              <w:t xml:space="preserve">       </w:t>
+            </w:r>
+            <w:proofErr w:type="spellStart"/>
+            <w:r>
+              <w:rPr>
+                <w:rFonts w:cs="Courier New"/>
+              </w:rPr>
+              <w:t>avalableCount</w:t>
+            </w:r>
+            <w:proofErr w:type="spellEnd"/>
           </w:p>
         </w:tc>
         <w:tc>
@@ -22079,8 +22601,16 @@
               <w:rPr>
                 <w:rFonts w:cs="Courier New"/>
               </w:rPr>
-              <w:t xml:space="preserve">       shortDescription</w:t>
-            </w:r>
+              <w:t xml:space="preserve">       </w:t>
+            </w:r>
+            <w:proofErr w:type="spellStart"/>
+            <w:r>
+              <w:rPr>
+                <w:rFonts w:cs="Courier New"/>
+              </w:rPr>
+              <w:t>shortDescription</w:t>
+            </w:r>
+            <w:proofErr w:type="spellEnd"/>
           </w:p>
         </w:tc>
         <w:tc>
@@ -22175,8 +22705,16 @@
               <w:rPr>
                 <w:rFonts w:cs="Courier New"/>
               </w:rPr>
-              <w:t xml:space="preserve">        longDescription</w:t>
-            </w:r>
+              <w:t xml:space="preserve">        </w:t>
+            </w:r>
+            <w:proofErr w:type="spellStart"/>
+            <w:r>
+              <w:rPr>
+                <w:rFonts w:cs="Courier New"/>
+              </w:rPr>
+              <w:t>longDescription</w:t>
+            </w:r>
+            <w:proofErr w:type="spellEnd"/>
           </w:p>
         </w:tc>
         <w:tc>
@@ -22271,8 +22809,16 @@
               <w:rPr>
                 <w:rFonts w:cs="Courier New"/>
               </w:rPr>
-              <w:t xml:space="preserve">        termsAndConditions</w:t>
-            </w:r>
+              <w:t xml:space="preserve">        </w:t>
+            </w:r>
+            <w:proofErr w:type="spellStart"/>
+            <w:r>
+              <w:rPr>
+                <w:rFonts w:cs="Courier New"/>
+              </w:rPr>
+              <w:t>termsAndConditions</w:t>
+            </w:r>
+            <w:proofErr w:type="spellEnd"/>
           </w:p>
         </w:tc>
         <w:tc>
@@ -22847,12 +23393,14 @@
                 <w:rFonts w:cs="Arial"/>
               </w:rPr>
             </w:pPr>
+            <w:proofErr w:type="spellStart"/>
             <w:r>
               <w:rPr>
                 <w:rFonts w:cs="Arial"/>
               </w:rPr>
               <w:t>validation.error</w:t>
             </w:r>
+            <w:proofErr w:type="spellEnd"/>
           </w:p>
         </w:tc>
         <w:tc>
@@ -22934,6 +23482,7 @@
                 <w:szCs w:val="22"/>
               </w:rPr>
             </w:pPr>
+            <w:proofErr w:type="spellStart"/>
             <w:r>
               <w:rPr>
                 <w:rFonts w:asciiTheme="minorHAnsi" w:eastAsiaTheme="minorHAnsi" w:hAnsiTheme="minorHAnsi" w:cs="Arial"/>
@@ -22942,6 +23491,7 @@
               </w:rPr>
               <w:t>internal.error</w:t>
             </w:r>
+            <w:proofErr w:type="spellEnd"/>
           </w:p>
         </w:tc>
         <w:tc>
@@ -22965,8 +23515,18 @@
                 <w:sz w:val="22"/>
                 <w:szCs w:val="22"/>
               </w:rPr>
-              <w:t>Unexpected error occured</w:t>
-            </w:r>
+              <w:t xml:space="preserve">Unexpected error </w:t>
+            </w:r>
+            <w:proofErr w:type="spellStart"/>
+            <w:r>
+              <w:rPr>
+                <w:rFonts w:asciiTheme="minorHAnsi" w:eastAsiaTheme="minorHAnsi" w:hAnsiTheme="minorHAnsi" w:cs="Arial"/>
+                <w:sz w:val="22"/>
+                <w:szCs w:val="22"/>
+              </w:rPr>
+              <w:t>occured</w:t>
+            </w:r>
+            <w:proofErr w:type="spellEnd"/>
           </w:p>
         </w:tc>
         <w:tc>
@@ -23029,12 +23589,14 @@
                 <w:rFonts w:cs="Arial"/>
               </w:rPr>
             </w:pPr>
+            <w:proofErr w:type="spellStart"/>
             <w:r>
               <w:rPr>
                 <w:rFonts w:cs="Arial"/>
               </w:rPr>
               <w:t>not.found</w:t>
             </w:r>
+            <w:proofErr w:type="spellEnd"/>
           </w:p>
         </w:tc>
         <w:tc>
@@ -23118,7 +23680,21 @@
         <w:rPr>
           <w:rFonts w:cs="Arial"/>
         </w:rPr>
-        <w:t>/nextdigit/v1/</w:t>
+        <w:t>/</w:t>
+      </w:r>
+      <w:proofErr w:type="spellStart"/>
+      <w:r>
+        <w:rPr>
+          <w:rFonts w:cs="Arial"/>
+        </w:rPr>
+        <w:t>nextdigit</w:t>
+      </w:r>
+      <w:proofErr w:type="spellEnd"/>
+      <w:r>
+        <w:rPr>
+          <w:rFonts w:cs="Arial"/>
+        </w:rPr>
+        <w:t>/v1/</w:t>
       </w:r>
       <w:r>
         <w:rPr>
@@ -23323,6 +23899,7 @@
                 <w:color w:val="000000"/>
               </w:rPr>
             </w:pPr>
+            <w:proofErr w:type="spellStart"/>
             <w:r>
               <w:rPr>
                 <w:rFonts w:cs="Arial"/>
@@ -23330,6 +23907,7 @@
               </w:rPr>
               <w:t>userId</w:t>
             </w:r>
+            <w:proofErr w:type="spellEnd"/>
           </w:p>
         </w:tc>
         <w:tc>
@@ -23429,6 +24007,7 @@
                 <w:color w:val="000000"/>
               </w:rPr>
             </w:pPr>
+            <w:proofErr w:type="spellStart"/>
             <w:r>
               <w:rPr>
                 <w:rFonts w:cs="Arial"/>
@@ -23436,6 +24015,7 @@
               </w:rPr>
               <w:t>couponId</w:t>
             </w:r>
+            <w:proofErr w:type="spellEnd"/>
           </w:p>
         </w:tc>
         <w:tc>
@@ -23538,7 +24118,6 @@
           <w:color w:val="000000"/>
           <w:szCs w:val="24"/>
         </w:rPr>
-        <w:lastRenderedPageBreak/>
         <w:t>Sample Request</w:t>
       </w:r>
     </w:p>
@@ -23617,8 +24196,13 @@
         <w:t>Content-Type</w:t>
       </w:r>
       <w:r>
-        <w:t>: application/json</w:t>
-      </w:r>
+        <w:t>: application/</w:t>
+      </w:r>
+      <w:proofErr w:type="spellStart"/>
+      <w:r>
+        <w:t>json</w:t>
+      </w:r>
+      <w:proofErr w:type="spellEnd"/>
       <w:r>
         <w:t xml:space="preserve">   </w:t>
       </w:r>
@@ -23634,16 +24218,42 @@
         <w:t xml:space="preserve">: </w:t>
       </w:r>
       <w:r>
-        <w:t>application/json</w:t>
-      </w:r>
+        <w:t>application/</w:t>
+      </w:r>
+      <w:proofErr w:type="spellStart"/>
+      <w:r>
+        <w:t>json</w:t>
+      </w:r>
+      <w:proofErr w:type="spellEnd"/>
     </w:p>
     <w:p>
       <w:pPr>
         <w:spacing w:after="0" w:line="240" w:lineRule="auto"/>
       </w:pPr>
       <w:r>
-        <w:t>Authorization: appname | clientId | accessToken</w:t>
-      </w:r>
+        <w:t xml:space="preserve">Authorization: </w:t>
+      </w:r>
+      <w:proofErr w:type="spellStart"/>
+      <w:r>
+        <w:t>appname</w:t>
+      </w:r>
+      <w:proofErr w:type="spellEnd"/>
+      <w:r>
+        <w:t xml:space="preserve"> | </w:t>
+      </w:r>
+      <w:proofErr w:type="spellStart"/>
+      <w:r>
+        <w:t>clientId</w:t>
+      </w:r>
+      <w:proofErr w:type="spellEnd"/>
+      <w:r>
+        <w:t xml:space="preserve"> | </w:t>
+      </w:r>
+      <w:proofErr w:type="spellStart"/>
+      <w:r>
+        <w:t>accessToken</w:t>
+      </w:r>
+      <w:proofErr w:type="spellEnd"/>
       <w:r>
         <w:t xml:space="preserve">                           </w:t>
       </w:r>
@@ -23692,12 +24302,14 @@
         </w:rPr>
         <w:t>"</w:t>
       </w:r>
+      <w:proofErr w:type="spellStart"/>
       <w:r>
         <w:rPr>
           <w:rFonts w:cs="Courier New"/>
         </w:rPr>
         <w:t>userId</w:t>
       </w:r>
+      <w:proofErr w:type="spellEnd"/>
       <w:r>
         <w:rPr>
           <w:rFonts w:cs="Courier New"/>
@@ -23745,20 +24357,20 @@
         </w:rPr>
         <w:t>"</w:t>
       </w:r>
+      <w:proofErr w:type="spellStart"/>
       <w:r>
         <w:rPr>
           <w:rFonts w:cs="Courier New"/>
         </w:rPr>
         <w:t>reward</w:t>
       </w:r>
-      <w:bookmarkStart w:id="7" w:name="_GoBack"/>
-      <w:bookmarkEnd w:id="7"/>
       <w:r>
         <w:rPr>
           <w:rFonts w:cs="Courier New"/>
         </w:rPr>
         <w:t>Id</w:t>
       </w:r>
+      <w:proofErr w:type="spellEnd"/>
       <w:r>
         <w:rPr>
           <w:rFonts w:cs="Courier New"/>
@@ -24142,12 +24754,14 @@
                 <w:rFonts w:cs="Arial"/>
               </w:rPr>
             </w:pPr>
+            <w:proofErr w:type="spellStart"/>
             <w:r>
               <w:rPr>
                 <w:rFonts w:cs="Courier New"/>
               </w:rPr>
               <w:t>responseMessage</w:t>
             </w:r>
+            <w:proofErr w:type="spellEnd"/>
           </w:p>
         </w:tc>
         <w:tc>
@@ -24244,12 +24858,14 @@
                 <w:rFonts w:cs="Courier New"/>
               </w:rPr>
             </w:pPr>
+            <w:proofErr w:type="spellStart"/>
             <w:r>
               <w:rPr>
                 <w:rFonts w:cs="Courier New"/>
               </w:rPr>
               <w:t>remainingPoints</w:t>
             </w:r>
+            <w:proofErr w:type="spellEnd"/>
           </w:p>
         </w:tc>
         <w:tc>
@@ -24340,12 +24956,14 @@
                 <w:rFonts w:cs="Courier New"/>
               </w:rPr>
             </w:pPr>
+            <w:proofErr w:type="spellStart"/>
             <w:r>
               <w:rPr>
                 <w:rFonts w:cs="Courier New"/>
               </w:rPr>
               <w:t>usedPoints</w:t>
             </w:r>
+            <w:proofErr w:type="spellEnd"/>
           </w:p>
         </w:tc>
         <w:tc>
@@ -24675,7 +25293,6 @@
           <w:rFonts w:cs="Arial"/>
           <w:szCs w:val="24"/>
         </w:rPr>
-        <w:lastRenderedPageBreak/>
         <w:t>Response codes</w:t>
       </w:r>
     </w:p>
@@ -24921,12 +25538,14 @@
                 <w:rFonts w:cs="Arial"/>
               </w:rPr>
             </w:pPr>
+            <w:proofErr w:type="spellStart"/>
             <w:r>
               <w:rPr>
                 <w:rFonts w:cs="Arial"/>
               </w:rPr>
               <w:t>validation.error</w:t>
             </w:r>
+            <w:proofErr w:type="spellEnd"/>
           </w:p>
         </w:tc>
         <w:tc>
@@ -25008,6 +25627,7 @@
                 <w:szCs w:val="22"/>
               </w:rPr>
             </w:pPr>
+            <w:proofErr w:type="spellStart"/>
             <w:r>
               <w:rPr>
                 <w:rFonts w:asciiTheme="minorHAnsi" w:eastAsiaTheme="minorHAnsi" w:hAnsiTheme="minorHAnsi" w:cs="Arial"/>
@@ -25016,6 +25636,7 @@
               </w:rPr>
               <w:t>internal.error</w:t>
             </w:r>
+            <w:proofErr w:type="spellEnd"/>
           </w:p>
         </w:tc>
         <w:tc>
@@ -25039,8 +25660,18 @@
                 <w:sz w:val="22"/>
                 <w:szCs w:val="22"/>
               </w:rPr>
-              <w:t>Unexpected error occured</w:t>
-            </w:r>
+              <w:t xml:space="preserve">Unexpected error </w:t>
+            </w:r>
+            <w:proofErr w:type="spellStart"/>
+            <w:r>
+              <w:rPr>
+                <w:rFonts w:asciiTheme="minorHAnsi" w:eastAsiaTheme="minorHAnsi" w:hAnsiTheme="minorHAnsi" w:cs="Arial"/>
+                <w:sz w:val="22"/>
+                <w:szCs w:val="22"/>
+              </w:rPr>
+              <w:t>occured</w:t>
+            </w:r>
+            <w:proofErr w:type="spellEnd"/>
           </w:p>
         </w:tc>
         <w:tc>
@@ -25103,12 +25734,14 @@
                 <w:rFonts w:cs="Arial"/>
               </w:rPr>
             </w:pPr>
+            <w:proofErr w:type="spellStart"/>
             <w:r>
               <w:rPr>
                 <w:rFonts w:cs="Arial"/>
               </w:rPr>
               <w:t>not.found</w:t>
             </w:r>
+            <w:proofErr w:type="spellEnd"/>
           </w:p>
         </w:tc>
         <w:tc>
@@ -25198,12 +25831,26 @@
         <w:rPr>
           <w:rFonts w:cs="Arial"/>
         </w:rPr>
-        <w:t>/nextdigit/v1/</w:t>
-      </w:r>
+        <w:t>/</w:t>
+      </w:r>
+      <w:proofErr w:type="spellStart"/>
       <w:r>
         <w:rPr>
           <w:rFonts w:cs="Arial"/>
         </w:rPr>
+        <w:t>nextdigit</w:t>
+      </w:r>
+      <w:proofErr w:type="spellEnd"/>
+      <w:r>
+        <w:rPr>
+          <w:rFonts w:cs="Arial"/>
+        </w:rPr>
+        <w:t>/v1/</w:t>
+      </w:r>
+      <w:r>
+        <w:rPr>
+          <w:rFonts w:cs="Arial"/>
+        </w:rPr>
         <w:t>rewards</w:t>
       </w:r>
       <w:r>
@@ -25212,6 +25859,7 @@
         </w:rPr>
         <w:t>/</w:t>
       </w:r>
+      <w:proofErr w:type="spellStart"/>
       <w:r>
         <w:rPr>
           <w:rFonts w:cs="Arial"/>
@@ -25222,7 +25870,28 @@
         <w:rPr>
           <w:rFonts w:cs="Arial"/>
         </w:rPr>
-        <w:t>?userId={userId}</w:t>
+        <w:t>?userId</w:t>
+      </w:r>
+      <w:proofErr w:type="spellEnd"/>
+      <w:r>
+        <w:rPr>
+          <w:rFonts w:cs="Arial"/>
+        </w:rPr>
+        <w:t>={</w:t>
+      </w:r>
+      <w:proofErr w:type="spellStart"/>
+      <w:r>
+        <w:rPr>
+          <w:rFonts w:cs="Arial"/>
+        </w:rPr>
+        <w:t>userId</w:t>
+      </w:r>
+      <w:proofErr w:type="spellEnd"/>
+      <w:r>
+        <w:rPr>
+          <w:rFonts w:cs="Arial"/>
+        </w:rPr>
+        <w:t>}</w:t>
       </w:r>
     </w:p>
     <w:p>
@@ -25324,8 +25993,13 @@
         <w:spacing w:after="0" w:line="240" w:lineRule="auto"/>
       </w:pPr>
       <w:r>
-        <w:t>Content-Type: application/json</w:t>
-      </w:r>
+        <w:t>Content-Type: application/</w:t>
+      </w:r>
+      <w:proofErr w:type="spellStart"/>
+      <w:r>
+        <w:t>json</w:t>
+      </w:r>
+      <w:proofErr w:type="spellEnd"/>
       <w:r>
         <w:t xml:space="preserve">   </w:t>
       </w:r>
@@ -25341,16 +26015,42 @@
         <w:t xml:space="preserve">: </w:t>
       </w:r>
       <w:r>
-        <w:t>application/json</w:t>
-      </w:r>
+        <w:t>application/</w:t>
+      </w:r>
+      <w:proofErr w:type="spellStart"/>
+      <w:r>
+        <w:t>json</w:t>
+      </w:r>
+      <w:proofErr w:type="spellEnd"/>
     </w:p>
     <w:p>
       <w:pPr>
         <w:spacing w:after="0" w:line="240" w:lineRule="auto"/>
       </w:pPr>
       <w:r>
-        <w:t>Authorization: appname | clientId | accessToken</w:t>
-      </w:r>
+        <w:t xml:space="preserve">Authorization: </w:t>
+      </w:r>
+      <w:proofErr w:type="spellStart"/>
+      <w:r>
+        <w:t>appname</w:t>
+      </w:r>
+      <w:proofErr w:type="spellEnd"/>
+      <w:r>
+        <w:t xml:space="preserve"> | </w:t>
+      </w:r>
+      <w:proofErr w:type="spellStart"/>
+      <w:r>
+        <w:t>clientId</w:t>
+      </w:r>
+      <w:proofErr w:type="spellEnd"/>
+      <w:r>
+        <w:t xml:space="preserve"> | </w:t>
+      </w:r>
+      <w:proofErr w:type="spellStart"/>
+      <w:r>
+        <w:t>accessToken</w:t>
+      </w:r>
+      <w:proofErr w:type="spellEnd"/>
       <w:r>
         <w:t xml:space="preserve">                                           </w:t>
       </w:r>
@@ -25702,12 +26402,14 @@
                 <w:rFonts w:cs="Arial"/>
               </w:rPr>
             </w:pPr>
+            <w:proofErr w:type="spellStart"/>
             <w:r>
               <w:rPr>
                 <w:rFonts w:cs="Courier New"/>
               </w:rPr>
               <w:t>responseMessage</w:t>
             </w:r>
+            <w:proofErr w:type="spellEnd"/>
           </w:p>
         </w:tc>
         <w:tc>
@@ -25804,12 +26506,14 @@
                 <w:rFonts w:cs="Courier New"/>
               </w:rPr>
             </w:pPr>
+            <w:proofErr w:type="spellStart"/>
             <w:r>
               <w:rPr>
                 <w:rFonts w:cs="Courier New"/>
               </w:rPr>
               <w:t>availablePoints</w:t>
             </w:r>
+            <w:proofErr w:type="spellEnd"/>
           </w:p>
         </w:tc>
         <w:tc>
@@ -26003,7 +26707,6 @@
           <w:rFonts w:cs="Courier New"/>
           <w:b/>
         </w:rPr>
-        <w:lastRenderedPageBreak/>
         <w:t>R</w:t>
       </w:r>
       <w:r>
@@ -26385,12 +27088,14 @@
                 <w:rFonts w:cs="Arial"/>
               </w:rPr>
             </w:pPr>
+            <w:proofErr w:type="spellStart"/>
             <w:r>
               <w:rPr>
                 <w:rFonts w:cs="Arial"/>
               </w:rPr>
               <w:t>validation.error</w:t>
             </w:r>
+            <w:proofErr w:type="spellEnd"/>
           </w:p>
         </w:tc>
         <w:tc>
@@ -26472,6 +27177,7 @@
                 <w:szCs w:val="22"/>
               </w:rPr>
             </w:pPr>
+            <w:proofErr w:type="spellStart"/>
             <w:r>
               <w:rPr>
                 <w:rFonts w:asciiTheme="minorHAnsi" w:eastAsiaTheme="minorHAnsi" w:hAnsiTheme="minorHAnsi" w:cs="Arial"/>
@@ -26480,6 +27186,7 @@
               </w:rPr>
               <w:t>internal.error</w:t>
             </w:r>
+            <w:proofErr w:type="spellEnd"/>
           </w:p>
         </w:tc>
         <w:tc>
@@ -26503,8 +27210,18 @@
                 <w:sz w:val="22"/>
                 <w:szCs w:val="22"/>
               </w:rPr>
-              <w:t>Unexpected error occured</w:t>
-            </w:r>
+              <w:t xml:space="preserve">Unexpected error </w:t>
+            </w:r>
+            <w:proofErr w:type="spellStart"/>
+            <w:r>
+              <w:rPr>
+                <w:rFonts w:asciiTheme="minorHAnsi" w:eastAsiaTheme="minorHAnsi" w:hAnsiTheme="minorHAnsi" w:cs="Arial"/>
+                <w:sz w:val="22"/>
+                <w:szCs w:val="22"/>
+              </w:rPr>
+              <w:t>occured</w:t>
+            </w:r>
+            <w:proofErr w:type="spellEnd"/>
           </w:p>
         </w:tc>
         <w:tc>
@@ -26567,12 +27284,14 @@
                 <w:rFonts w:cs="Arial"/>
               </w:rPr>
             </w:pPr>
+            <w:proofErr w:type="spellStart"/>
             <w:r>
               <w:rPr>
                 <w:rFonts w:cs="Arial"/>
               </w:rPr>
               <w:t>not.found</w:t>
             </w:r>
+            <w:proofErr w:type="spellEnd"/>
           </w:p>
         </w:tc>
         <w:tc>
@@ -27148,6 +27867,7 @@
     <w:lsdException w:name="HTML Sample" w:semiHidden="1" w:unhideWhenUsed="1"/>
     <w:lsdException w:name="HTML Typewriter" w:semiHidden="1" w:unhideWhenUsed="1"/>
     <w:lsdException w:name="HTML Variable" w:semiHidden="1" w:unhideWhenUsed="1"/>
+    <w:lsdException w:name="Normal Table" w:semiHidden="1" w:unhideWhenUsed="1"/>
     <w:lsdException w:name="annotation subject" w:semiHidden="1" w:unhideWhenUsed="1"/>
     <w:lsdException w:name="No List" w:semiHidden="1" w:unhideWhenUsed="1"/>
     <w:lsdException w:name="Outline List 1" w:semiHidden="1" w:unhideWhenUsed="1"/>
@@ -27192,6 +27912,7 @@
     <w:lsdException w:name="Table Professional" w:semiHidden="1" w:unhideWhenUsed="1"/>
     <w:lsdException w:name="Table Subtle 1" w:semiHidden="1" w:unhideWhenUsed="1"/>
     <w:lsdException w:name="Table Subtle 2" w:semiHidden="1" w:unhideWhenUsed="1"/>
+    <w:lsdException w:name="Table Web 1" w:semiHidden="1" w:unhideWhenUsed="1"/>
     <w:lsdException w:name="Table Web 2" w:semiHidden="1" w:unhideWhenUsed="1"/>
     <w:lsdException w:name="Table Web 3" w:semiHidden="1" w:unhideWhenUsed="1"/>
     <w:lsdException w:name="Balloon Text" w:semiHidden="1" w:unhideWhenUsed="1"/>

</xml_diff>